<commit_message>
Additional updates from testing. tfs 5653
git-tfs-id: [https://tfs.omnicloud.local/tfs/cco%20program/]$/eCoaching_V2;C36727
</commit_message>
<xml_diff>
--- a/Unit Test/DB/CCO_eCoaching_Quality_Load_DB_UTD.docx
+++ b/Unit Test/DB/CCO_eCoaching_Quality_Load_DB_UTD.docx
@@ -257,7 +257,7 @@
           <w:sz w:val="18"/>
           <w:szCs w:val="18"/>
         </w:rPr>
-        <w:t>March 1, 2017</w:t>
+        <w:t>March 3, 2017</w:t>
       </w:r>
       <w:r>
         <w:rPr>
@@ -569,7 +569,15 @@
           </w:tcPr>
           <w:p>
             <w:r>
-              <w:t>SCRs- 13054 and 12930 to load and display Verint Form name</w:t>
+              <w:t xml:space="preserve">SCRs- 13054 and 12930 to load and display </w:t>
+            </w:r>
+            <w:proofErr w:type="spellStart"/>
+            <w:r>
+              <w:t>Verint</w:t>
+            </w:r>
+            <w:proofErr w:type="spellEnd"/>
+            <w:r>
+              <w:t xml:space="preserve"> Form name</w:t>
             </w:r>
           </w:p>
         </w:tc>
@@ -710,7 +718,15 @@
               <w:t xml:space="preserve"> 1</w:t>
             </w:r>
             <w:r>
-              <w:t>3701 Revert to use evalid as unique identifier to support load of IQA logs</w:t>
+              <w:t xml:space="preserve">3701 Revert to use </w:t>
+            </w:r>
+            <w:proofErr w:type="spellStart"/>
+            <w:r>
+              <w:t>evalid</w:t>
+            </w:r>
+            <w:proofErr w:type="spellEnd"/>
+            <w:r>
+              <w:t xml:space="preserve"> as unique identifier to support load of IQA logs</w:t>
             </w:r>
           </w:p>
         </w:tc>
@@ -785,7 +801,15 @@
           </w:tcPr>
           <w:p>
             <w:r>
-              <w:t>TFS- 413 new source Verint-GDIT supervisor in feed.</w:t>
+              <w:t xml:space="preserve">TFS- 413 new source </w:t>
+            </w:r>
+            <w:proofErr w:type="spellStart"/>
+            <w:r>
+              <w:t>Verint</w:t>
+            </w:r>
+            <w:proofErr w:type="spellEnd"/>
+            <w:r>
+              <w:t>-GDIT supervisor in feed.</w:t>
             </w:r>
           </w:p>
         </w:tc>
@@ -1695,8 +1719,13 @@
       <w:r>
         <w:t xml:space="preserve">Fix incorrect </w:t>
       </w:r>
+      <w:proofErr w:type="spellStart"/>
       <w:r>
-        <w:t xml:space="preserve">Count_Loaded </w:t>
+        <w:t>Count_Loaded</w:t>
+      </w:r>
+      <w:proofErr w:type="spellEnd"/>
+      <w:r>
+        <w:t xml:space="preserve"> </w:t>
       </w:r>
       <w:r>
         <w:t>value in File list table</w:t>
@@ -1819,8 +1848,13 @@
             <w:tcW w:w="10455" w:type="dxa"/>
           </w:tcPr>
           <w:p>
-            <w:r>
-              <w:t xml:space="preserve">eCoaching_Dev database on vrivfssdbt02\scord01,1437 </w:t>
+            <w:proofErr w:type="spellStart"/>
+            <w:r>
+              <w:t>eCoaching_Dev</w:t>
+            </w:r>
+            <w:proofErr w:type="spellEnd"/>
+            <w:r>
+              <w:t xml:space="preserve"> database on vrivfssdbt02\scord01,1437 </w:t>
             </w:r>
           </w:p>
         </w:tc>
@@ -1850,20 +1884,32 @@
             <w:r>
               <w:t xml:space="preserve"> </w:t>
             </w:r>
+            <w:proofErr w:type="spellStart"/>
             <w:r>
               <w:t>IQS_Coaching</w:t>
             </w:r>
             <w:r>
               <w:t>.dtsx</w:t>
             </w:r>
-          </w:p>
-          <w:p>
-            <w:r>
-              <w:t>Procedure - [EC].[</w:t>
-            </w:r>
-            <w:r>
-              <w:t xml:space="preserve"> sp_InsertInto_Coaching_Log_Quality</w:t>
-            </w:r>
+            <w:proofErr w:type="spellEnd"/>
+          </w:p>
+          <w:p>
+            <w:r>
+              <w:t>Procedure - [EC]</w:t>
+            </w:r>
+            <w:proofErr w:type="gramStart"/>
+            <w:r>
+              <w:t>.[</w:t>
+            </w:r>
+            <w:proofErr w:type="gramEnd"/>
+            <w:r>
+              <w:t xml:space="preserve"> </w:t>
+            </w:r>
+            <w:proofErr w:type="spellStart"/>
+            <w:r>
+              <w:t>sp_InsertInto_Coaching_Log_Quality</w:t>
+            </w:r>
+            <w:proofErr w:type="spellEnd"/>
             <w:r>
               <w:t>] updated</w:t>
             </w:r>
@@ -1896,9 +1942,11 @@
             <w:tcW w:w="10455" w:type="dxa"/>
           </w:tcPr>
           <w:p>
+            <w:proofErr w:type="spellStart"/>
             <w:r>
               <w:t>CCO_eCoaching_Quality_Load_Create.sql</w:t>
             </w:r>
+            <w:proofErr w:type="spellEnd"/>
           </w:p>
         </w:tc>
       </w:tr>
@@ -2087,8 +2135,21 @@
             <w:tcW w:w="4500" w:type="dxa"/>
           </w:tcPr>
           <w:p>
-            <w:r>
-              <w:t>Count_Loaded value in Quality_FileList table should update record count value for that file name only.</w:t>
+            <w:proofErr w:type="spellStart"/>
+            <w:r>
+              <w:t>Count_Loaded</w:t>
+            </w:r>
+            <w:proofErr w:type="spellEnd"/>
+            <w:r>
+              <w:t xml:space="preserve"> value in </w:t>
+            </w:r>
+            <w:proofErr w:type="spellStart"/>
+            <w:r>
+              <w:t>Quality_FileList</w:t>
+            </w:r>
+            <w:proofErr w:type="spellEnd"/>
+            <w:r>
+              <w:t xml:space="preserve"> table should update record count value for that file name only.</w:t>
             </w:r>
           </w:p>
         </w:tc>
@@ -2169,13 +2230,34 @@
             <w:tcW w:w="4500" w:type="dxa"/>
           </w:tcPr>
           <w:p>
-            <w:r>
-              <w:t>Count_Loaded value in Quality_FileList table should update record count value for that file name second instance only.</w:t>
-            </w:r>
-          </w:p>
-          <w:p>
-            <w:r>
-              <w:t>Value is the count of records inserted into Coaching_log table.</w:t>
+            <w:proofErr w:type="spellStart"/>
+            <w:r>
+              <w:t>Count_Loaded</w:t>
+            </w:r>
+            <w:proofErr w:type="spellEnd"/>
+            <w:r>
+              <w:t xml:space="preserve"> value in </w:t>
+            </w:r>
+            <w:proofErr w:type="spellStart"/>
+            <w:r>
+              <w:t>Quality_FileList</w:t>
+            </w:r>
+            <w:proofErr w:type="spellEnd"/>
+            <w:r>
+              <w:t xml:space="preserve"> table should update record count value for that file name second instance only.</w:t>
+            </w:r>
+          </w:p>
+          <w:p>
+            <w:r>
+              <w:t xml:space="preserve">Value is the count of records inserted into </w:t>
+            </w:r>
+            <w:proofErr w:type="spellStart"/>
+            <w:r>
+              <w:t>Coaching_log</w:t>
+            </w:r>
+            <w:proofErr w:type="spellEnd"/>
+            <w:r>
+              <w:t xml:space="preserve"> table.</w:t>
             </w:r>
           </w:p>
         </w:tc>
@@ -2372,7 +2454,15 @@
       <w:bookmarkStart w:id="17" w:name="_Toc476136070"/>
       <w:r>
         <w:lastRenderedPageBreak/>
-        <w:t>SCRs 12930 and 13054 to load and Display Verint Form name</w:t>
+        <w:t xml:space="preserve">SCRs 12930 and 13054 to load and Display </w:t>
+      </w:r>
+      <w:proofErr w:type="spellStart"/>
+      <w:r>
+        <w:t>Verint</w:t>
+      </w:r>
+      <w:proofErr w:type="spellEnd"/>
+      <w:r>
+        <w:t xml:space="preserve"> Form name</w:t>
       </w:r>
       <w:bookmarkEnd w:id="17"/>
       <w:r>
@@ -2465,7 +2555,47 @@
           </w:tcPr>
           <w:p>
             <w:r>
-              <w:t>Program has requested that the Verint Form name be  displayed on the eCL review page. The value was previously not available in the database, so had to be added to the feed from verint, imported and stored in the eCL database and made available for the display in the review pages.</w:t>
+              <w:t xml:space="preserve">Program has requested that the </w:t>
+            </w:r>
+            <w:proofErr w:type="spellStart"/>
+            <w:r>
+              <w:t>Verint</w:t>
+            </w:r>
+            <w:proofErr w:type="spellEnd"/>
+            <w:r>
+              <w:t xml:space="preserve"> Form name </w:t>
+            </w:r>
+            <w:proofErr w:type="gramStart"/>
+            <w:r>
+              <w:t>be  displayed</w:t>
+            </w:r>
+            <w:proofErr w:type="gramEnd"/>
+            <w:r>
+              <w:t xml:space="preserve"> on the </w:t>
+            </w:r>
+            <w:proofErr w:type="spellStart"/>
+            <w:r>
+              <w:t>eCL</w:t>
+            </w:r>
+            <w:proofErr w:type="spellEnd"/>
+            <w:r>
+              <w:t xml:space="preserve"> review page. The value was previously not available in the database, so had to be added to the feed from </w:t>
+            </w:r>
+            <w:proofErr w:type="spellStart"/>
+            <w:r>
+              <w:t>verint</w:t>
+            </w:r>
+            <w:proofErr w:type="spellEnd"/>
+            <w:r>
+              <w:t xml:space="preserve">, imported and stored in the </w:t>
+            </w:r>
+            <w:proofErr w:type="spellStart"/>
+            <w:r>
+              <w:t>eCL</w:t>
+            </w:r>
+            <w:proofErr w:type="spellEnd"/>
+            <w:r>
+              <w:t xml:space="preserve"> database and made available for the display in the review pages.</w:t>
             </w:r>
           </w:p>
         </w:tc>
@@ -2486,8 +2616,13 @@
             <w:tcW w:w="10455" w:type="dxa"/>
           </w:tcPr>
           <w:p>
-            <w:r>
-              <w:t xml:space="preserve">eCoaching_Dev database on vrivfssdbt02\scord01,1437 </w:t>
+            <w:proofErr w:type="spellStart"/>
+            <w:r>
+              <w:t>eCoaching_Dev</w:t>
+            </w:r>
+            <w:proofErr w:type="spellEnd"/>
+            <w:r>
+              <w:t xml:space="preserve"> database on vrivfssdbt02\scord01,1437 </w:t>
             </w:r>
           </w:p>
         </w:tc>
@@ -2509,17 +2644,46 @@
           </w:tcPr>
           <w:p>
             <w:r>
-              <w:t>Package – IQS_Coaching.dtsx</w:t>
-            </w:r>
-          </w:p>
-          <w:p>
-            <w:r>
-              <w:t>Tables quality stage, rejected and fact and coaching_log  updated to add the new column</w:t>
-            </w:r>
-          </w:p>
-          <w:p>
-            <w:r>
-              <w:t>Procedure - [EC].[ sp_InsertInto_Coaching_Log_Quality] updated</w:t>
+              <w:t xml:space="preserve">Package – </w:t>
+            </w:r>
+            <w:proofErr w:type="spellStart"/>
+            <w:r>
+              <w:t>IQS_Coaching.dtsx</w:t>
+            </w:r>
+            <w:proofErr w:type="spellEnd"/>
+          </w:p>
+          <w:p>
+            <w:r>
+              <w:t xml:space="preserve">Tables quality stage, rejected and fact and </w:t>
+            </w:r>
+            <w:proofErr w:type="spellStart"/>
+            <w:r>
+              <w:t>coaching_log</w:t>
+            </w:r>
+            <w:proofErr w:type="spellEnd"/>
+            <w:r>
+              <w:t xml:space="preserve">  updated to add the new column</w:t>
+            </w:r>
+          </w:p>
+          <w:p>
+            <w:r>
+              <w:t>Procedure - [EC]</w:t>
+            </w:r>
+            <w:proofErr w:type="gramStart"/>
+            <w:r>
+              <w:t>.[</w:t>
+            </w:r>
+            <w:proofErr w:type="gramEnd"/>
+            <w:r>
+              <w:t xml:space="preserve"> </w:t>
+            </w:r>
+            <w:proofErr w:type="spellStart"/>
+            <w:r>
+              <w:t>sp_InsertInto_Coaching_Log_Quality</w:t>
+            </w:r>
+            <w:proofErr w:type="spellEnd"/>
+            <w:r>
+              <w:t>] updated</w:t>
             </w:r>
             <w:r>
               <w:t xml:space="preserve"> to load the new field.</w:t>
@@ -2527,7 +2691,15 @@
           </w:p>
           <w:p>
             <w:r>
-              <w:t xml:space="preserve">Procedure - [EC].[ </w:t>
+              <w:t>Procedure - [EC]</w:t>
+            </w:r>
+            <w:proofErr w:type="gramStart"/>
+            <w:r>
+              <w:t>.[</w:t>
+            </w:r>
+            <w:proofErr w:type="gramEnd"/>
+            <w:r>
+              <w:t xml:space="preserve"> </w:t>
             </w:r>
             <w:r>
               <w:rPr>
@@ -2546,7 +2718,23 @@
               <w:t xml:space="preserve"> </w:t>
             </w:r>
             <w:r>
-              <w:t>the isUCID and VerintFormnames to the return list.</w:t>
+              <w:t xml:space="preserve">the </w:t>
+            </w:r>
+            <w:proofErr w:type="spellStart"/>
+            <w:r>
+              <w:t>isUCID</w:t>
+            </w:r>
+            <w:proofErr w:type="spellEnd"/>
+            <w:r>
+              <w:t xml:space="preserve"> and </w:t>
+            </w:r>
+            <w:proofErr w:type="spellStart"/>
+            <w:r>
+              <w:t>VerintFormnames</w:t>
+            </w:r>
+            <w:proofErr w:type="spellEnd"/>
+            <w:r>
+              <w:t xml:space="preserve"> to the return list.</w:t>
             </w:r>
           </w:p>
           <w:p/>
@@ -2569,13 +2757,23 @@
             <w:tcW w:w="10455" w:type="dxa"/>
           </w:tcPr>
           <w:p>
-            <w:r>
-              <w:t>CCO_eCoaching_Quality_Load_Create.sql doc - Code</w:t>
-            </w:r>
-          </w:p>
-          <w:p>
-            <w:r>
-              <w:t>CCO_eCoaching_Log_Create.sql doc - Code</w:t>
+            <w:proofErr w:type="spellStart"/>
+            <w:r>
+              <w:t>CCO_eCoaching_Quality_Load_Create.sql</w:t>
+            </w:r>
+            <w:proofErr w:type="spellEnd"/>
+            <w:r>
+              <w:t xml:space="preserve"> doc - Code</w:t>
+            </w:r>
+          </w:p>
+          <w:p>
+            <w:proofErr w:type="spellStart"/>
+            <w:r>
+              <w:t>CCO_eCoaching_Log_Create.sql</w:t>
+            </w:r>
+            <w:proofErr w:type="spellEnd"/>
+            <w:r>
+              <w:t xml:space="preserve"> doc - Code</w:t>
             </w:r>
           </w:p>
         </w:tc>
@@ -2769,8 +2967,21 @@
             </w:r>
           </w:p>
           <w:p>
-            <w:r>
-              <w:t>VerintFormName populated correctly in quality stage, rejected and fact and coaching_log tables.</w:t>
+            <w:proofErr w:type="spellStart"/>
+            <w:r>
+              <w:t>VerintFormName</w:t>
+            </w:r>
+            <w:proofErr w:type="spellEnd"/>
+            <w:r>
+              <w:t xml:space="preserve"> populated correctly in quality stage, rejected and fact and </w:t>
+            </w:r>
+            <w:proofErr w:type="spellStart"/>
+            <w:r>
+              <w:t>coaching_log</w:t>
+            </w:r>
+            <w:proofErr w:type="spellEnd"/>
+            <w:r>
+              <w:t xml:space="preserve"> tables.</w:t>
             </w:r>
           </w:p>
         </w:tc>
@@ -2848,7 +3059,15 @@
               <w:t xml:space="preserve">Executed procedure </w:t>
             </w:r>
             <w:r>
-              <w:t xml:space="preserve">EC].[ </w:t>
+              <w:t>EC]</w:t>
+            </w:r>
+            <w:proofErr w:type="gramStart"/>
+            <w:r>
+              <w:t>.[</w:t>
+            </w:r>
+            <w:proofErr w:type="gramEnd"/>
+            <w:r>
+              <w:t xml:space="preserve"> </w:t>
             </w:r>
             <w:r>
               <w:rPr>
@@ -2861,7 +3080,23 @@
               <w:t>]</w:t>
             </w:r>
             <w:r>
-              <w:t xml:space="preserve"> passing in a formname value that had the verintFormname populated.</w:t>
+              <w:t xml:space="preserve"> passing in a </w:t>
+            </w:r>
+            <w:proofErr w:type="spellStart"/>
+            <w:r>
+              <w:t>formname</w:t>
+            </w:r>
+            <w:proofErr w:type="spellEnd"/>
+            <w:r>
+              <w:t xml:space="preserve"> value that had the </w:t>
+            </w:r>
+            <w:proofErr w:type="spellStart"/>
+            <w:r>
+              <w:t>verintFormname</w:t>
+            </w:r>
+            <w:proofErr w:type="spellEnd"/>
+            <w:r>
+              <w:t xml:space="preserve"> populated.</w:t>
             </w:r>
           </w:p>
           <w:p>
@@ -3159,7 +3394,25 @@
                 <w:sz w:val="20"/>
                 <w:szCs w:val="20"/>
               </w:rPr>
-              <w:t>The VerintFormname of ‘GDIT PPOM (Quality Specialist Only)’</w:t>
+              <w:t xml:space="preserve">The </w:t>
+            </w:r>
+            <w:proofErr w:type="spellStart"/>
+            <w:r>
+              <w:rPr>
+                <w:rFonts w:ascii="Times New Roman" w:eastAsia="Times New Roman" w:hAnsi="Times New Roman" w:cs="Times New Roman"/>
+                <w:sz w:val="20"/>
+                <w:szCs w:val="20"/>
+              </w:rPr>
+              <w:t>VerintFormname</w:t>
+            </w:r>
+            <w:proofErr w:type="spellEnd"/>
+            <w:r>
+              <w:rPr>
+                <w:rFonts w:ascii="Times New Roman" w:eastAsia="Times New Roman" w:hAnsi="Times New Roman" w:cs="Times New Roman"/>
+                <w:sz w:val="20"/>
+                <w:szCs w:val="20"/>
+              </w:rPr>
+              <w:t xml:space="preserve"> of ‘GDIT PPOM (Quality Specialist Only)’</w:t>
             </w:r>
           </w:p>
           <w:p>
@@ -3176,7 +3429,25 @@
                 <w:sz w:val="20"/>
                 <w:szCs w:val="20"/>
               </w:rPr>
-              <w:t>And isUCID value of 0</w:t>
+              <w:t xml:space="preserve">And </w:t>
+            </w:r>
+            <w:proofErr w:type="spellStart"/>
+            <w:r>
+              <w:rPr>
+                <w:rFonts w:ascii="Times New Roman" w:eastAsia="Times New Roman" w:hAnsi="Times New Roman" w:cs="Times New Roman"/>
+                <w:sz w:val="20"/>
+                <w:szCs w:val="20"/>
+              </w:rPr>
+              <w:t>isUCID</w:t>
+            </w:r>
+            <w:proofErr w:type="spellEnd"/>
+            <w:r>
+              <w:rPr>
+                <w:rFonts w:ascii="Times New Roman" w:eastAsia="Times New Roman" w:hAnsi="Times New Roman" w:cs="Times New Roman"/>
+                <w:sz w:val="20"/>
+                <w:szCs w:val="20"/>
+              </w:rPr>
+              <w:t xml:space="preserve"> value of 0</w:t>
             </w:r>
           </w:p>
         </w:tc>
@@ -3470,12 +3741,76 @@
           </w:tcPr>
           <w:p>
             <w:r>
-              <w:t>Program has indicated that Coaching for failed quality monitors has to take place within 4 days. The current feed from HPG arrived with a delay of 4 days, so users will be requested to create ecls for failed monitors from web interface. We would have to restrict those ecls from being resubmitted during the feed load.</w:t>
-            </w:r>
-          </w:p>
-          <w:p>
-            <w:r>
-              <w:t>This will have to be done by joining on VerintID and SubmitterID unlike the VerintEvalID that has been used so far as users submitting logs from UI will not have the Verint Eval ID to enter during ecl submission.</w:t>
+              <w:t xml:space="preserve">Program has indicated that Coaching for failed quality monitors has to take place within 4 days. The current feed from HPG arrived with a delay of 4 days, so users will be requested to create </w:t>
+            </w:r>
+            <w:proofErr w:type="spellStart"/>
+            <w:r>
+              <w:t>ecls</w:t>
+            </w:r>
+            <w:proofErr w:type="spellEnd"/>
+            <w:r>
+              <w:t xml:space="preserve"> for failed monitors from web interface. We would have to restrict those </w:t>
+            </w:r>
+            <w:proofErr w:type="spellStart"/>
+            <w:r>
+              <w:t>ecls</w:t>
+            </w:r>
+            <w:proofErr w:type="spellEnd"/>
+            <w:r>
+              <w:t xml:space="preserve"> from being resubmitted during the feed load.</w:t>
+            </w:r>
+          </w:p>
+          <w:p>
+            <w:r>
+              <w:t xml:space="preserve">This will have to be done by joining on </w:t>
+            </w:r>
+            <w:proofErr w:type="spellStart"/>
+            <w:r>
+              <w:t>VerintID</w:t>
+            </w:r>
+            <w:proofErr w:type="spellEnd"/>
+            <w:r>
+              <w:t xml:space="preserve"> and </w:t>
+            </w:r>
+            <w:proofErr w:type="spellStart"/>
+            <w:r>
+              <w:t>SubmitterID</w:t>
+            </w:r>
+            <w:proofErr w:type="spellEnd"/>
+            <w:r>
+              <w:t xml:space="preserve"> unlike the </w:t>
+            </w:r>
+            <w:proofErr w:type="spellStart"/>
+            <w:r>
+              <w:t>VerintEvalID</w:t>
+            </w:r>
+            <w:proofErr w:type="spellEnd"/>
+            <w:r>
+              <w:t xml:space="preserve"> that has been used so far as users submitting logs from UI will not have the </w:t>
+            </w:r>
+            <w:proofErr w:type="spellStart"/>
+            <w:r>
+              <w:t>Verint</w:t>
+            </w:r>
+            <w:proofErr w:type="spellEnd"/>
+            <w:r>
+              <w:t xml:space="preserve"> </w:t>
+            </w:r>
+            <w:proofErr w:type="spellStart"/>
+            <w:r>
+              <w:t>Eval</w:t>
+            </w:r>
+            <w:proofErr w:type="spellEnd"/>
+            <w:r>
+              <w:t xml:space="preserve"> ID to enter during </w:t>
+            </w:r>
+            <w:proofErr w:type="spellStart"/>
+            <w:r>
+              <w:t>ecl</w:t>
+            </w:r>
+            <w:proofErr w:type="spellEnd"/>
+            <w:r>
+              <w:t xml:space="preserve"> submission.</w:t>
             </w:r>
           </w:p>
         </w:tc>
@@ -3496,8 +3831,13 @@
             <w:tcW w:w="10455" w:type="dxa"/>
           </w:tcPr>
           <w:p>
-            <w:r>
-              <w:t xml:space="preserve">eCoaching_Dev database on vrivfssdbt02\scord01,1437 </w:t>
+            <w:proofErr w:type="spellStart"/>
+            <w:r>
+              <w:t>eCoaching_Dev</w:t>
+            </w:r>
+            <w:proofErr w:type="spellEnd"/>
+            <w:r>
+              <w:t xml:space="preserve"> database on vrivfssdbt02\scord01,1437 </w:t>
             </w:r>
           </w:p>
         </w:tc>
@@ -3519,10 +3859,58 @@
           </w:tcPr>
           <w:p>
             <w:r>
-              <w:t>Procedure - [EC].[ sp_InsertInto_Coaching_Log_Quality] updated</w:t>
-            </w:r>
-            <w:r>
-              <w:t xml:space="preserve"> to join on journal_id and evaluator_id 9verintid and submitterid in coaching_log table).</w:t>
+              <w:t>Procedure - [EC]</w:t>
+            </w:r>
+            <w:proofErr w:type="gramStart"/>
+            <w:r>
+              <w:t>.[</w:t>
+            </w:r>
+            <w:proofErr w:type="gramEnd"/>
+            <w:r>
+              <w:t xml:space="preserve"> </w:t>
+            </w:r>
+            <w:proofErr w:type="spellStart"/>
+            <w:r>
+              <w:t>sp_InsertInto_Coaching_Log_Quality</w:t>
+            </w:r>
+            <w:proofErr w:type="spellEnd"/>
+            <w:r>
+              <w:t>] updated</w:t>
+            </w:r>
+            <w:r>
+              <w:t xml:space="preserve"> to join on </w:t>
+            </w:r>
+            <w:proofErr w:type="spellStart"/>
+            <w:r>
+              <w:t>journal_id</w:t>
+            </w:r>
+            <w:proofErr w:type="spellEnd"/>
+            <w:r>
+              <w:t xml:space="preserve"> and </w:t>
+            </w:r>
+            <w:proofErr w:type="spellStart"/>
+            <w:r>
+              <w:t>evaluator_id</w:t>
+            </w:r>
+            <w:proofErr w:type="spellEnd"/>
+            <w:r>
+              <w:t xml:space="preserve"> 9verintid and </w:t>
+            </w:r>
+            <w:proofErr w:type="spellStart"/>
+            <w:r>
+              <w:t>submitterid</w:t>
+            </w:r>
+            <w:proofErr w:type="spellEnd"/>
+            <w:r>
+              <w:t xml:space="preserve"> in </w:t>
+            </w:r>
+            <w:proofErr w:type="spellStart"/>
+            <w:r>
+              <w:t>coaching_log</w:t>
+            </w:r>
+            <w:proofErr w:type="spellEnd"/>
+            <w:r>
+              <w:t xml:space="preserve"> table).</w:t>
             </w:r>
           </w:p>
           <w:p>
@@ -3530,13 +3918,42 @@
               <w:t xml:space="preserve">Procedure - </w:t>
             </w:r>
             <w:r>
-              <w:t>[EC].[sp_InsertInto_Coaching_Log]</w:t>
+              <w:t>[EC]</w:t>
+            </w:r>
+            <w:proofErr w:type="gramStart"/>
+            <w:r>
+              <w:t>.[</w:t>
+            </w:r>
+            <w:proofErr w:type="spellStart"/>
+            <w:proofErr w:type="gramEnd"/>
+            <w:r>
+              <w:t>sp_InsertInto_Coaching_Log</w:t>
+            </w:r>
+            <w:proofErr w:type="spellEnd"/>
+            <w:r>
+              <w:t>]</w:t>
             </w:r>
             <w:r>
               <w:t>updated</w:t>
             </w:r>
             <w:r>
-              <w:t xml:space="preserve"> to translate the Opportunity and Re-inforcement values to Met Goal and did Not Meet Goal when submitted from UI.</w:t>
+              <w:t xml:space="preserve"> to translate the Opportunity and Re-</w:t>
+            </w:r>
+            <w:proofErr w:type="spellStart"/>
+            <w:r>
+              <w:t>inforcement</w:t>
+            </w:r>
+            <w:proofErr w:type="spellEnd"/>
+            <w:r>
+              <w:t xml:space="preserve"> values to </w:t>
+            </w:r>
+            <w:proofErr w:type="spellStart"/>
+            <w:r>
+              <w:t>Met</w:t>
+            </w:r>
+            <w:proofErr w:type="spellEnd"/>
+            <w:r>
+              <w:t xml:space="preserve"> Goal and did Not Meet Goal when submitted from UI.</w:t>
             </w:r>
           </w:p>
           <w:p/>
@@ -3560,13 +3977,23 @@
             <w:tcW w:w="10455" w:type="dxa"/>
           </w:tcPr>
           <w:p>
-            <w:r>
-              <w:t>CCO_eCoaching_Quality_Load_Create.sql doc - Code</w:t>
-            </w:r>
-          </w:p>
-          <w:p>
-            <w:r>
-              <w:t>CCO_eCoaching_Log_Create.sql doc - Code</w:t>
+            <w:proofErr w:type="spellStart"/>
+            <w:r>
+              <w:t>CCO_eCoaching_Quality_Load_Create.sql</w:t>
+            </w:r>
+            <w:proofErr w:type="spellEnd"/>
+            <w:r>
+              <w:t xml:space="preserve"> doc - Code</w:t>
+            </w:r>
+          </w:p>
+          <w:p>
+            <w:proofErr w:type="spellStart"/>
+            <w:r>
+              <w:t>CCO_eCoaching_Log_Create.sql</w:t>
+            </w:r>
+            <w:proofErr w:type="spellEnd"/>
+            <w:r>
+              <w:t xml:space="preserve"> doc - Code</w:t>
             </w:r>
           </w:p>
         </w:tc>
@@ -3755,7 +4182,15 @@
           <w:p/>
           <w:p>
             <w:r>
-              <w:t>Updated 2 records in staging table with journal ids and submitter ids to match existing records from coaching_log table.</w:t>
+              <w:t xml:space="preserve">Updated 2 records in staging table with journal ids and submitter ids to match existing records from </w:t>
+            </w:r>
+            <w:proofErr w:type="spellStart"/>
+            <w:r>
+              <w:t>coaching_log</w:t>
+            </w:r>
+            <w:proofErr w:type="spellEnd"/>
+            <w:r>
+              <w:t xml:space="preserve"> table.</w:t>
             </w:r>
           </w:p>
           <w:p/>
@@ -4762,7 +5197,15 @@
           </w:tcPr>
           <w:p>
             <w:r>
-              <w:t>The 2 update records that already exist in the Coaching_log table with the 2 journal ids and submitter ids should not load again.</w:t>
+              <w:t xml:space="preserve">The 2 update records that already exist in the </w:t>
+            </w:r>
+            <w:proofErr w:type="spellStart"/>
+            <w:r>
+              <w:t>Coaching_log</w:t>
+            </w:r>
+            <w:proofErr w:type="spellEnd"/>
+            <w:r>
+              <w:t xml:space="preserve"> table with the 2 journal ids and submitter ids should not load again.</w:t>
             </w:r>
           </w:p>
         </w:tc>
@@ -5257,7 +5700,15 @@
               <w:textAlignment w:val="auto"/>
             </w:pPr>
             <w:r>
-              <w:t>Then queried the Coaching_log table to return all rows from the table with the 2 journal ids.</w:t>
+              <w:t xml:space="preserve">Then queried the </w:t>
+            </w:r>
+            <w:proofErr w:type="spellStart"/>
+            <w:r>
+              <w:t>Coaching_log</w:t>
+            </w:r>
+            <w:proofErr w:type="spellEnd"/>
+            <w:r>
+              <w:t xml:space="preserve"> table to return all rows from the table with the 2 journal ids.</w:t>
             </w:r>
           </w:p>
           <w:p>
@@ -5859,7 +6310,15 @@
       </w:pPr>
       <w:bookmarkStart w:id="19" w:name="_Toc476136072"/>
       <w:r>
-        <w:t>SCR 13701 Revert to use evalid as unique identifier to support load of IQA logs</w:t>
+        <w:t xml:space="preserve">SCR 13701 Revert to use </w:t>
+      </w:r>
+      <w:proofErr w:type="spellStart"/>
+      <w:r>
+        <w:t>evalid</w:t>
+      </w:r>
+      <w:proofErr w:type="spellEnd"/>
+      <w:r>
+        <w:t xml:space="preserve"> as unique identifier to support load of IQA logs</w:t>
       </w:r>
       <w:bookmarkEnd w:id="19"/>
     </w:p>
@@ -5949,7 +6408,47 @@
           </w:tcPr>
           <w:p>
             <w:r>
-              <w:t xml:space="preserve">Program has requested that the IQA logs fromVerint be loaded into the  Coaching table. These IQA logs will not have a valid GDIT value as Evaluator ID, so a default value of 999999 will be substituted. Currently the Evaluator ID is being used as part of the unique identifier for the Verint evaluations along with the journal id. If we continue to load using that identifier , IF multiple IQA evaluations are performed for the same journal id, only the first one received will be loaded into ECL. Subsequent ones will be considered duplicates. To avoid this we will be using the Eval ID as the unique identifier for Verint feed records. </w:t>
+              <w:t xml:space="preserve">Program has requested that the IQA logs </w:t>
+            </w:r>
+            <w:proofErr w:type="spellStart"/>
+            <w:r>
+              <w:t>fromVerint</w:t>
+            </w:r>
+            <w:proofErr w:type="spellEnd"/>
+            <w:r>
+              <w:t xml:space="preserve"> be loaded into </w:t>
+            </w:r>
+            <w:proofErr w:type="gramStart"/>
+            <w:r>
+              <w:t>the  Coaching</w:t>
+            </w:r>
+            <w:proofErr w:type="gramEnd"/>
+            <w:r>
+              <w:t xml:space="preserve"> table. These IQA logs will not have a valid GDIT value as Evaluator ID, so a default value of 999999 will be substituted. Currently the Evaluator ID is being used as part of the unique identifier for the </w:t>
+            </w:r>
+            <w:proofErr w:type="spellStart"/>
+            <w:r>
+              <w:t>Verint</w:t>
+            </w:r>
+            <w:proofErr w:type="spellEnd"/>
+            <w:r>
+              <w:t xml:space="preserve"> evaluations along with the journal id. If we continue to load using that identifier , IF multiple IQA evaluations are performed for the same journal id, only the first one received will be loaded into ECL. Subsequent ones will be considered duplicates. To avoid this we will be using the </w:t>
+            </w:r>
+            <w:proofErr w:type="spellStart"/>
+            <w:r>
+              <w:t>Eval</w:t>
+            </w:r>
+            <w:proofErr w:type="spellEnd"/>
+            <w:r>
+              <w:t xml:space="preserve"> ID as the unique identifier for </w:t>
+            </w:r>
+            <w:proofErr w:type="spellStart"/>
+            <w:r>
+              <w:t>Verint</w:t>
+            </w:r>
+            <w:proofErr w:type="spellEnd"/>
+            <w:r>
+              <w:t xml:space="preserve"> feed records. </w:t>
             </w:r>
           </w:p>
         </w:tc>
@@ -5970,8 +6469,13 @@
             <w:tcW w:w="10455" w:type="dxa"/>
           </w:tcPr>
           <w:p>
-            <w:r>
-              <w:t xml:space="preserve">eCoaching_Dev database on vrivfssdbt02\scord01,1437 </w:t>
+            <w:proofErr w:type="spellStart"/>
+            <w:r>
+              <w:t>eCoaching_Dev</w:t>
+            </w:r>
+            <w:proofErr w:type="spellEnd"/>
+            <w:r>
+              <w:t xml:space="preserve"> database on vrivfssdbt02\scord01,1437 </w:t>
             </w:r>
           </w:p>
         </w:tc>
@@ -5993,7 +6497,23 @@
           </w:tcPr>
           <w:p>
             <w:r>
-              <w:t>Procedure - [EC].[ sp_InsertInto_Coaching_Log_Quality] updated</w:t>
+              <w:t>Procedure - [EC]</w:t>
+            </w:r>
+            <w:proofErr w:type="gramStart"/>
+            <w:r>
+              <w:t>.[</w:t>
+            </w:r>
+            <w:proofErr w:type="gramEnd"/>
+            <w:r>
+              <w:t xml:space="preserve"> </w:t>
+            </w:r>
+            <w:proofErr w:type="spellStart"/>
+            <w:r>
+              <w:t>sp_InsertInto_Coaching_Log_Quality</w:t>
+            </w:r>
+            <w:proofErr w:type="spellEnd"/>
+            <w:r>
+              <w:t>] updated</w:t>
             </w:r>
             <w:r>
               <w:t xml:space="preserve"> to load the new field.</w:t>
@@ -6019,8 +6539,13 @@
             <w:tcW w:w="10455" w:type="dxa"/>
           </w:tcPr>
           <w:p>
-            <w:r>
-              <w:t>CCO_eCoaching_Quality_Load_Create.sql doc - Code</w:t>
+            <w:proofErr w:type="spellStart"/>
+            <w:r>
+              <w:t>CCO_eCoaching_Quality_Load_Create.sql</w:t>
+            </w:r>
+            <w:proofErr w:type="spellEnd"/>
+            <w:r>
+              <w:t xml:space="preserve"> doc - Code</w:t>
             </w:r>
           </w:p>
           <w:p/>
@@ -6043,7 +6568,23 @@
           </w:tcPr>
           <w:p>
             <w:r>
-              <w:t>Loaded test file with a test record that had the same journal id and submitter id as an existing ecl and verified that it was loaded into the Coaching_log table.</w:t>
+              <w:t xml:space="preserve">Loaded test file with a test record that had the same journal id and submitter id as an existing </w:t>
+            </w:r>
+            <w:proofErr w:type="spellStart"/>
+            <w:r>
+              <w:t>ecl</w:t>
+            </w:r>
+            <w:proofErr w:type="spellEnd"/>
+            <w:r>
+              <w:t xml:space="preserve"> and verified that it was loaded into the </w:t>
+            </w:r>
+            <w:proofErr w:type="spellStart"/>
+            <w:r>
+              <w:t>Coaching_log</w:t>
+            </w:r>
+            <w:proofErr w:type="spellEnd"/>
+            <w:r>
+              <w:t xml:space="preserve"> table.</w:t>
             </w:r>
           </w:p>
         </w:tc>
@@ -6206,37 +6747,76 @@
           <w:p/>
           <w:p>
             <w:r>
-              <w:t>In that file updated a record to have same submitterid and journalid as an existing record.</w:t>
+              <w:t xml:space="preserve">In that file updated a record to have same </w:t>
+            </w:r>
+            <w:proofErr w:type="spellStart"/>
+            <w:r>
+              <w:t>submitterid</w:t>
+            </w:r>
+            <w:proofErr w:type="spellEnd"/>
+            <w:r>
+              <w:t xml:space="preserve"> and </w:t>
+            </w:r>
+            <w:proofErr w:type="spellStart"/>
+            <w:r>
+              <w:t>journalid</w:t>
+            </w:r>
+            <w:proofErr w:type="spellEnd"/>
+            <w:r>
+              <w:t xml:space="preserve"> as an existing record.</w:t>
             </w:r>
           </w:p>
           <w:p/>
           <w:p>
             <w:r>
-              <w:t xml:space="preserve">Existing record is coachingid </w:t>
+              <w:t xml:space="preserve">Existing record is </w:t>
+            </w:r>
+            <w:proofErr w:type="spellStart"/>
+            <w:r>
+              <w:t>coachingid</w:t>
+            </w:r>
+            <w:proofErr w:type="spellEnd"/>
+            <w:r>
+              <w:t xml:space="preserve"> </w:t>
             </w:r>
             <w:r>
               <w:t>13854</w:t>
             </w:r>
           </w:p>
           <w:p>
-            <w:r>
-              <w:t xml:space="preserve">Evalid - </w:t>
+            <w:proofErr w:type="spellStart"/>
+            <w:r>
+              <w:t>Evalid</w:t>
+            </w:r>
+            <w:proofErr w:type="spellEnd"/>
+            <w:r>
+              <w:t xml:space="preserve"> - </w:t>
             </w:r>
             <w:r>
               <w:t>1000121986</w:t>
             </w:r>
           </w:p>
           <w:p>
-            <w:r>
-              <w:t xml:space="preserve">Journalid – </w:t>
+            <w:proofErr w:type="spellStart"/>
+            <w:r>
+              <w:t>Journalid</w:t>
+            </w:r>
+            <w:proofErr w:type="spellEnd"/>
+            <w:r>
+              <w:t xml:space="preserve"> – </w:t>
             </w:r>
             <w:r>
               <w:t>9121078021200000511</w:t>
             </w:r>
           </w:p>
           <w:p>
-            <w:r>
-              <w:t xml:space="preserve">Submitterid – </w:t>
+            <w:proofErr w:type="spellStart"/>
+            <w:r>
+              <w:t>Submitterid</w:t>
+            </w:r>
+            <w:proofErr w:type="spellEnd"/>
+            <w:r>
+              <w:t xml:space="preserve"> – </w:t>
             </w:r>
             <w:r>
               <w:t>396924</w:t>
@@ -6257,31 +6837,54 @@
           </w:p>
           <w:p>
             <w:r>
-              <w:t xml:space="preserve">New record with new  coachingid - </w:t>
+              <w:t xml:space="preserve">New record with new  </w:t>
+            </w:r>
+            <w:proofErr w:type="spellStart"/>
+            <w:r>
+              <w:t>coachingid</w:t>
+            </w:r>
+            <w:proofErr w:type="spellEnd"/>
+            <w:r>
+              <w:t xml:space="preserve"> - </w:t>
             </w:r>
             <w:r>
               <w:t>15523</w:t>
             </w:r>
           </w:p>
           <w:p>
-            <w:r>
-              <w:t xml:space="preserve">Evalid – </w:t>
+            <w:proofErr w:type="spellStart"/>
+            <w:r>
+              <w:t>Evalid</w:t>
+            </w:r>
+            <w:proofErr w:type="spellEnd"/>
+            <w:r>
+              <w:t xml:space="preserve"> – </w:t>
             </w:r>
             <w:r>
               <w:t>2222214399</w:t>
             </w:r>
           </w:p>
           <w:p>
-            <w:r>
-              <w:t xml:space="preserve">Journalid – </w:t>
+            <w:proofErr w:type="spellStart"/>
+            <w:r>
+              <w:t>Journalid</w:t>
+            </w:r>
+            <w:proofErr w:type="spellEnd"/>
+            <w:r>
+              <w:t xml:space="preserve"> – </w:t>
             </w:r>
             <w:r>
               <w:t>9121078021200000511</w:t>
             </w:r>
           </w:p>
           <w:p>
-            <w:r>
-              <w:t xml:space="preserve">Submitterid – </w:t>
+            <w:proofErr w:type="spellStart"/>
+            <w:r>
+              <w:t>Submitterid</w:t>
+            </w:r>
+            <w:proofErr w:type="spellEnd"/>
+            <w:r>
+              <w:t xml:space="preserve"> – </w:t>
             </w:r>
             <w:r>
               <w:t>396924</w:t>
@@ -6545,7 +7148,15 @@
       </w:pPr>
       <w:bookmarkStart w:id="20" w:name="_Toc476136073"/>
       <w:r>
-        <w:t>TFS 413 New source Verint-GDIT Supervisor in Quality feed</w:t>
+        <w:t xml:space="preserve">TFS 413 New source </w:t>
+      </w:r>
+      <w:proofErr w:type="spellStart"/>
+      <w:r>
+        <w:t>Verint</w:t>
+      </w:r>
+      <w:proofErr w:type="spellEnd"/>
+      <w:r>
+        <w:t>-GDIT Supervisor in Quality feed</w:t>
       </w:r>
       <w:bookmarkEnd w:id="20"/>
     </w:p>
@@ -6641,7 +7252,67 @@
                 <w:sz w:val="18"/>
                 <w:szCs w:val="18"/>
               </w:rPr>
-              <w:t>New eCoaching source of Verint-GDIT Supervisor is needed for those Verint-GDIT scorecards coming from IQS which have Supervisor formnames.</w:t>
+              <w:t xml:space="preserve">New eCoaching source of </w:t>
+            </w:r>
+            <w:proofErr w:type="spellStart"/>
+            <w:r>
+              <w:rPr>
+                <w:rFonts w:ascii="Segoe UI" w:hAnsi="Segoe UI" w:cs="Segoe UI"/>
+                <w:color w:val="000000"/>
+                <w:sz w:val="18"/>
+                <w:szCs w:val="18"/>
+              </w:rPr>
+              <w:t>Verint</w:t>
+            </w:r>
+            <w:proofErr w:type="spellEnd"/>
+            <w:r>
+              <w:rPr>
+                <w:rFonts w:ascii="Segoe UI" w:hAnsi="Segoe UI" w:cs="Segoe UI"/>
+                <w:color w:val="000000"/>
+                <w:sz w:val="18"/>
+                <w:szCs w:val="18"/>
+              </w:rPr>
+              <w:t xml:space="preserve">-GDIT Supervisor is needed for those </w:t>
+            </w:r>
+            <w:proofErr w:type="spellStart"/>
+            <w:r>
+              <w:rPr>
+                <w:rFonts w:ascii="Segoe UI" w:hAnsi="Segoe UI" w:cs="Segoe UI"/>
+                <w:color w:val="000000"/>
+                <w:sz w:val="18"/>
+                <w:szCs w:val="18"/>
+              </w:rPr>
+              <w:t>Verint</w:t>
+            </w:r>
+            <w:proofErr w:type="spellEnd"/>
+            <w:r>
+              <w:rPr>
+                <w:rFonts w:ascii="Segoe UI" w:hAnsi="Segoe UI" w:cs="Segoe UI"/>
+                <w:color w:val="000000"/>
+                <w:sz w:val="18"/>
+                <w:szCs w:val="18"/>
+              </w:rPr>
+              <w:t xml:space="preserve">-GDIT scorecards coming from IQS which have Supervisor </w:t>
+            </w:r>
+            <w:proofErr w:type="spellStart"/>
+            <w:r>
+              <w:rPr>
+                <w:rFonts w:ascii="Segoe UI" w:hAnsi="Segoe UI" w:cs="Segoe UI"/>
+                <w:color w:val="000000"/>
+                <w:sz w:val="18"/>
+                <w:szCs w:val="18"/>
+              </w:rPr>
+              <w:t>formnames</w:t>
+            </w:r>
+            <w:proofErr w:type="spellEnd"/>
+            <w:r>
+              <w:rPr>
+                <w:rFonts w:ascii="Segoe UI" w:hAnsi="Segoe UI" w:cs="Segoe UI"/>
+                <w:color w:val="000000"/>
+                <w:sz w:val="18"/>
+                <w:szCs w:val="18"/>
+              </w:rPr>
+              <w:t>.</w:t>
             </w:r>
           </w:p>
         </w:tc>
@@ -6662,8 +7333,13 @@
             <w:tcW w:w="10455" w:type="dxa"/>
           </w:tcPr>
           <w:p>
-            <w:r>
-              <w:t xml:space="preserve">eCoaching_Dev database on vrivfssdbt02\scord01,1437 </w:t>
+            <w:proofErr w:type="spellStart"/>
+            <w:r>
+              <w:t>eCoaching_Dev</w:t>
+            </w:r>
+            <w:proofErr w:type="spellEnd"/>
+            <w:r>
+              <w:t xml:space="preserve"> database on vrivfssdbt02\scord01,1437 </w:t>
             </w:r>
           </w:p>
         </w:tc>
@@ -6685,17 +7361,41 @@
           </w:tcPr>
           <w:p>
             <w:r>
-              <w:t xml:space="preserve">Table [EC].[DIM_Source] table </w:t>
-            </w:r>
-          </w:p>
-          <w:p>
-            <w:r>
-              <w:t xml:space="preserve">Table [EC].[Email_Notifications] table </w:t>
-            </w:r>
-          </w:p>
-          <w:p>
-            <w:r>
-              <w:t xml:space="preserve">Procedure [EC].[sp_SelectReviewFrom_Coaching_Log] </w:t>
+              <w:t>Table [EC].[</w:t>
+            </w:r>
+            <w:proofErr w:type="spellStart"/>
+            <w:r>
+              <w:t>DIM_Source</w:t>
+            </w:r>
+            <w:proofErr w:type="spellEnd"/>
+            <w:r>
+              <w:t xml:space="preserve">] table </w:t>
+            </w:r>
+          </w:p>
+          <w:p>
+            <w:r>
+              <w:t>Table [EC].[</w:t>
+            </w:r>
+            <w:proofErr w:type="spellStart"/>
+            <w:r>
+              <w:t>Email_Notifications</w:t>
+            </w:r>
+            <w:proofErr w:type="spellEnd"/>
+            <w:r>
+              <w:t xml:space="preserve">] table </w:t>
+            </w:r>
+          </w:p>
+          <w:p>
+            <w:r>
+              <w:t>Procedure [EC].[</w:t>
+            </w:r>
+            <w:proofErr w:type="spellStart"/>
+            <w:r>
+              <w:t>sp_SelectReviewFrom_Coaching_Log</w:t>
+            </w:r>
+            <w:proofErr w:type="spellEnd"/>
+            <w:r>
+              <w:t xml:space="preserve">] </w:t>
             </w:r>
           </w:p>
           <w:p>
@@ -6723,14 +7423,21 @@
             <w:tcW w:w="10455" w:type="dxa"/>
           </w:tcPr>
           <w:p>
-            <w:r>
-              <w:t xml:space="preserve">CCO_eCoaching_Quality_Load_Create.sql </w:t>
-            </w:r>
-          </w:p>
-          <w:p>
+            <w:proofErr w:type="spellStart"/>
+            <w:r>
+              <w:t>CCO_eCoaching_Quality_Load_Create.sql</w:t>
+            </w:r>
+            <w:proofErr w:type="spellEnd"/>
+            <w:r>
+              <w:t xml:space="preserve"> </w:t>
+            </w:r>
+          </w:p>
+          <w:p>
+            <w:proofErr w:type="spellStart"/>
             <w:r>
               <w:t>CCO_eCoaching_Maintenance_Create.sql</w:t>
             </w:r>
+            <w:proofErr w:type="spellEnd"/>
           </w:p>
           <w:p/>
         </w:tc>
@@ -6755,13 +7462,31 @@
               <w:t>Loaded test file</w:t>
             </w:r>
             <w:r>
-              <w:t xml:space="preserve"> with records having new source file. Verify that they are loaded into table with sourceid 230 and appropriate notifications go out and </w:t>
+              <w:t xml:space="preserve"> with records having new source file. Verify that they are loaded into table with </w:t>
+            </w:r>
+            <w:proofErr w:type="spellStart"/>
+            <w:r>
+              <w:t>sourceid</w:t>
+            </w:r>
+            <w:proofErr w:type="spellEnd"/>
+            <w:r>
+              <w:t xml:space="preserve"> 230 and appropriate notifications go out </w:t>
+            </w:r>
+            <w:proofErr w:type="gramStart"/>
+            <w:r>
+              <w:t xml:space="preserve">and </w:t>
             </w:r>
             <w:r>
               <w:t xml:space="preserve"> </w:t>
             </w:r>
-            <w:r>
-              <w:t>isIQS is set to 1 in review page.</w:t>
+            <w:proofErr w:type="spellStart"/>
+            <w:r>
+              <w:t>isIQS</w:t>
+            </w:r>
+            <w:proofErr w:type="spellEnd"/>
+            <w:proofErr w:type="gramEnd"/>
+            <w:r>
+              <w:t xml:space="preserve"> is set to 1 in review page.</w:t>
             </w:r>
           </w:p>
         </w:tc>
@@ -6935,7 +7660,23 @@
           </w:tcPr>
           <w:p>
             <w:r>
-              <w:t>Verify that records having source Verint-GDIT supervisor in feed are loaded with sourceid 230.</w:t>
+              <w:t xml:space="preserve">Verify that records having source </w:t>
+            </w:r>
+            <w:proofErr w:type="spellStart"/>
+            <w:r>
+              <w:t>Verint</w:t>
+            </w:r>
+            <w:proofErr w:type="spellEnd"/>
+            <w:r>
+              <w:t xml:space="preserve">-GDIT supervisor in feed are loaded with </w:t>
+            </w:r>
+            <w:proofErr w:type="spellStart"/>
+            <w:r>
+              <w:t>sourceid</w:t>
+            </w:r>
+            <w:proofErr w:type="spellEnd"/>
+            <w:r>
+              <w:t xml:space="preserve"> 230.</w:t>
             </w:r>
           </w:p>
           <w:p/>
@@ -6956,7 +7697,23 @@
                 <w:rFonts w:asciiTheme="minorHAnsi" w:hAnsiTheme="minorHAnsi"/>
                 <w:bCs/>
               </w:rPr>
-              <w:t>17 logs of sourceid 230</w:t>
+              <w:t xml:space="preserve">17 logs of </w:t>
+            </w:r>
+            <w:proofErr w:type="spellStart"/>
+            <w:r>
+              <w:rPr>
+                <w:rFonts w:asciiTheme="minorHAnsi" w:hAnsiTheme="minorHAnsi"/>
+                <w:bCs/>
+              </w:rPr>
+              <w:t>sourceid</w:t>
+            </w:r>
+            <w:proofErr w:type="spellEnd"/>
+            <w:r>
+              <w:rPr>
+                <w:rFonts w:asciiTheme="minorHAnsi" w:hAnsiTheme="minorHAnsi"/>
+                <w:bCs/>
+              </w:rPr>
+              <w:t xml:space="preserve"> 230</w:t>
             </w:r>
           </w:p>
           <w:p>
@@ -9566,7 +10323,23 @@
                 <w:rFonts w:asciiTheme="minorHAnsi" w:hAnsiTheme="minorHAnsi"/>
                 <w:bCs/>
               </w:rPr>
-              <w:t>Verify a log with sourceid 230 in review page</w:t>
+              <w:t xml:space="preserve">Verify a log with </w:t>
+            </w:r>
+            <w:proofErr w:type="spellStart"/>
+            <w:r>
+              <w:rPr>
+                <w:rFonts w:asciiTheme="minorHAnsi" w:hAnsiTheme="minorHAnsi"/>
+                <w:bCs/>
+              </w:rPr>
+              <w:t>sourceid</w:t>
+            </w:r>
+            <w:proofErr w:type="spellEnd"/>
+            <w:r>
+              <w:rPr>
+                <w:rFonts w:asciiTheme="minorHAnsi" w:hAnsiTheme="minorHAnsi"/>
+                <w:bCs/>
+              </w:rPr>
+              <w:t xml:space="preserve"> 230 in review page</w:t>
             </w:r>
           </w:p>
           <w:p>
@@ -9851,12 +10624,21 @@
                 <w:bCs/>
               </w:rPr>
             </w:pPr>
-            <w:r>
-              <w:rPr>
-                <w:rFonts w:asciiTheme="minorHAnsi" w:hAnsiTheme="minorHAnsi"/>
-                <w:bCs/>
-              </w:rPr>
-              <w:t>isIQS should be set to 1</w:t>
+            <w:proofErr w:type="spellStart"/>
+            <w:r>
+              <w:rPr>
+                <w:rFonts w:asciiTheme="minorHAnsi" w:hAnsiTheme="minorHAnsi"/>
+                <w:bCs/>
+              </w:rPr>
+              <w:t>isIQS</w:t>
+            </w:r>
+            <w:proofErr w:type="spellEnd"/>
+            <w:r>
+              <w:rPr>
+                <w:rFonts w:asciiTheme="minorHAnsi" w:hAnsiTheme="minorHAnsi"/>
+                <w:bCs/>
+              </w:rPr>
+              <w:t xml:space="preserve"> should be set to 1</w:t>
             </w:r>
           </w:p>
         </w:tc>
@@ -10143,7 +10925,27 @@
                 <w:sz w:val="18"/>
                 <w:szCs w:val="18"/>
               </w:rPr>
-              <w:t>All changes for the new Quality feed were in IQS and the feed layout did not change, The only change on the ecl side was to introduce CRLF to display each section of the Description value on a new line.</w:t>
+              <w:t xml:space="preserve">All changes for the new Quality feed were in IQS and the feed layout did not change, The only change on the </w:t>
+            </w:r>
+            <w:proofErr w:type="spellStart"/>
+            <w:r>
+              <w:rPr>
+                <w:rFonts w:ascii="Segoe UI" w:hAnsi="Segoe UI" w:cs="Segoe UI"/>
+                <w:color w:val="000000"/>
+                <w:sz w:val="18"/>
+                <w:szCs w:val="18"/>
+              </w:rPr>
+              <w:t>ecl</w:t>
+            </w:r>
+            <w:proofErr w:type="spellEnd"/>
+            <w:r>
+              <w:rPr>
+                <w:rFonts w:ascii="Segoe UI" w:hAnsi="Segoe UI" w:cs="Segoe UI"/>
+                <w:color w:val="000000"/>
+                <w:sz w:val="18"/>
+                <w:szCs w:val="18"/>
+              </w:rPr>
+              <w:t xml:space="preserve"> side was to introduce CRLF to display each section of the Description value on a new line.</w:t>
             </w:r>
           </w:p>
         </w:tc>
@@ -10164,13 +10966,34 @@
             <w:tcW w:w="10455" w:type="dxa"/>
           </w:tcPr>
           <w:p>
-            <w:r>
-              <w:t>eCoaching_Dev database on vrivfssdbt02\scord01,1437 and eCoaching_test database on vrivfssdbt02\scord01,1438</w:t>
-            </w:r>
-          </w:p>
-          <w:p>
-            <w:r>
-              <w:t>Although some testing was done in dev, the test cases documented here are from eCoachingTest as UI is pointing to test.</w:t>
+            <w:proofErr w:type="spellStart"/>
+            <w:r>
+              <w:t>eCoaching_Dev</w:t>
+            </w:r>
+            <w:proofErr w:type="spellEnd"/>
+            <w:r>
+              <w:t xml:space="preserve"> database on vrivfssdbt02\scord01,1437 and </w:t>
+            </w:r>
+            <w:proofErr w:type="spellStart"/>
+            <w:r>
+              <w:t>eCoaching_test</w:t>
+            </w:r>
+            <w:proofErr w:type="spellEnd"/>
+            <w:r>
+              <w:t xml:space="preserve"> database on vrivfssdbt02\scord01,1438</w:t>
+            </w:r>
+          </w:p>
+          <w:p>
+            <w:r>
+              <w:t xml:space="preserve">Although some testing was done in dev, the test cases documented here are from </w:t>
+            </w:r>
+            <w:proofErr w:type="spellStart"/>
+            <w:r>
+              <w:t>eCoachingTest</w:t>
+            </w:r>
+            <w:proofErr w:type="spellEnd"/>
+            <w:r>
+              <w:t xml:space="preserve"> as UI is pointing to test.</w:t>
             </w:r>
           </w:p>
         </w:tc>
@@ -10192,12 +11015,28 @@
           </w:tcPr>
           <w:p>
             <w:r>
-              <w:t>[EC].[sp_Update_Coaching_Log_Quality]</w:t>
-            </w:r>
-          </w:p>
-          <w:p>
-            <w:r>
-              <w:t>[EC].[sp_InsertInto_Coaching_Log_Quality]</w:t>
+              <w:t>[EC].[</w:t>
+            </w:r>
+            <w:proofErr w:type="spellStart"/>
+            <w:r>
+              <w:t>sp_Update_Coaching_Log_Quality</w:t>
+            </w:r>
+            <w:proofErr w:type="spellEnd"/>
+            <w:r>
+              <w:t>]</w:t>
+            </w:r>
+          </w:p>
+          <w:p>
+            <w:r>
+              <w:t>[EC].[</w:t>
+            </w:r>
+            <w:proofErr w:type="spellStart"/>
+            <w:r>
+              <w:t>sp_InsertInto_Coaching_Log_Quality</w:t>
+            </w:r>
+            <w:proofErr w:type="spellEnd"/>
+            <w:r>
+              <w:t>]</w:t>
             </w:r>
           </w:p>
           <w:p/>
@@ -10220,8 +11059,13 @@
             <w:tcW w:w="10455" w:type="dxa"/>
           </w:tcPr>
           <w:p>
-            <w:r>
-              <w:t xml:space="preserve">CCO_eCoaching_Quality_Load_Create.sql </w:t>
+            <w:proofErr w:type="spellStart"/>
+            <w:r>
+              <w:t>CCO_eCoaching_Quality_Load_Create.sql</w:t>
+            </w:r>
+            <w:proofErr w:type="spellEnd"/>
+            <w:r>
+              <w:t xml:space="preserve"> </w:t>
             </w:r>
           </w:p>
           <w:p/>
@@ -10249,7 +11093,15 @@
           </w:p>
           <w:p>
             <w:r>
-              <w:t>Verified logs with status Pending sup review from supervisor dashboard by assigning myself as supervisor for several employees that had logs in the test file that loaded with statusid 6.</w:t>
+              <w:t xml:space="preserve">Verified logs with status Pending sup review from supervisor dashboard by assigning myself as supervisor for several employees that had logs in the test file that loaded with </w:t>
+            </w:r>
+            <w:proofErr w:type="spellStart"/>
+            <w:r>
+              <w:t>statusid</w:t>
+            </w:r>
+            <w:proofErr w:type="spellEnd"/>
+            <w:r>
+              <w:t xml:space="preserve"> 6.</w:t>
             </w:r>
           </w:p>
           <w:p/>
@@ -10867,12 +11719,21 @@
                 <w:bCs/>
               </w:rPr>
             </w:pPr>
-            <w:r>
-              <w:rPr>
-                <w:rFonts w:asciiTheme="minorHAnsi" w:hAnsiTheme="minorHAnsi"/>
-                <w:bCs/>
-              </w:rPr>
-              <w:t>Ecl-jenney.mayne=693600</w:t>
+            <w:proofErr w:type="spellStart"/>
+            <w:r>
+              <w:rPr>
+                <w:rFonts w:asciiTheme="minorHAnsi" w:hAnsiTheme="minorHAnsi"/>
+                <w:bCs/>
+              </w:rPr>
+              <w:t>Ecl-jenney.mayne</w:t>
+            </w:r>
+            <w:proofErr w:type="spellEnd"/>
+            <w:r>
+              <w:rPr>
+                <w:rFonts w:asciiTheme="minorHAnsi" w:hAnsiTheme="minorHAnsi"/>
+                <w:bCs/>
+              </w:rPr>
+              <w:t>=693600</w:t>
             </w:r>
           </w:p>
           <w:p>
@@ -11042,7 +11903,47 @@
           </w:tcPr>
           <w:p>
             <w:r>
-              <w:t>Program has requested querying existing coaching logs to create new coaching logs related to NPN quality scorecard.  specific details to be determined but expect looking at existing coaching logs with source of 223 - Verint-GDIT and have a description containing #NPNFFM? (where ? is a number 1 to 5).  for each record found, a new log for the csr will be created using the #NPN code to retrieve the proper text for the log description.</w:t>
+              <w:t xml:space="preserve">Program has requested querying existing coaching logs to create new coaching logs related to NPN quality scorecard.  </w:t>
+            </w:r>
+            <w:proofErr w:type="gramStart"/>
+            <w:r>
+              <w:t>specific</w:t>
+            </w:r>
+            <w:proofErr w:type="gramEnd"/>
+            <w:r>
+              <w:t xml:space="preserve"> details to be determined but expect looking at existing coaching logs with source of 223 - </w:t>
+            </w:r>
+            <w:proofErr w:type="spellStart"/>
+            <w:r>
+              <w:t>Verint</w:t>
+            </w:r>
+            <w:proofErr w:type="spellEnd"/>
+            <w:r>
+              <w:t>-GDIT and have a description containing #NPNFFM? (</w:t>
+            </w:r>
+            <w:proofErr w:type="gramStart"/>
+            <w:r>
+              <w:t>where ?</w:t>
+            </w:r>
+            <w:proofErr w:type="gramEnd"/>
+            <w:r>
+              <w:t xml:space="preserve"> is a number 1 to 5).  </w:t>
+            </w:r>
+            <w:proofErr w:type="gramStart"/>
+            <w:r>
+              <w:t>for</w:t>
+            </w:r>
+            <w:proofErr w:type="gramEnd"/>
+            <w:r>
+              <w:t xml:space="preserve"> each record found, a new log for the </w:t>
+            </w:r>
+            <w:proofErr w:type="spellStart"/>
+            <w:r>
+              <w:t>csr</w:t>
+            </w:r>
+            <w:proofErr w:type="spellEnd"/>
+            <w:r>
+              <w:t xml:space="preserve"> will be created using the #NPN code to retrieve the proper text for the log description.</w:t>
             </w:r>
           </w:p>
         </w:tc>
@@ -11063,13 +11964,42 @@
             <w:tcW w:w="10455" w:type="dxa"/>
           </w:tcPr>
           <w:p>
-            <w:r>
-              <w:t>eCoaching_Dev database on vrivfssdbt02\scord01,1437 and eCoaching_test database on vrivfssdbt02\scord01,1438</w:t>
-            </w:r>
-          </w:p>
-          <w:p>
-            <w:r>
-              <w:t>Although most un it testing was done in dev, some test cases test cases documented here maybe from from eCoachingTest as UI is pointing to test.</w:t>
+            <w:proofErr w:type="spellStart"/>
+            <w:r>
+              <w:t>eCoaching_Dev</w:t>
+            </w:r>
+            <w:proofErr w:type="spellEnd"/>
+            <w:r>
+              <w:t xml:space="preserve"> database on vrivfssdbt02\scord01,1437 and </w:t>
+            </w:r>
+            <w:proofErr w:type="spellStart"/>
+            <w:r>
+              <w:t>eCoaching_test</w:t>
+            </w:r>
+            <w:proofErr w:type="spellEnd"/>
+            <w:r>
+              <w:t xml:space="preserve"> database on vrivfssdbt02\scord01,1438</w:t>
+            </w:r>
+          </w:p>
+          <w:p>
+            <w:r>
+              <w:t xml:space="preserve">Although most un it testing was done in dev, some test cases test cases documented here maybe from </w:t>
+            </w:r>
+            <w:proofErr w:type="spellStart"/>
+            <w:r>
+              <w:t>from</w:t>
+            </w:r>
+            <w:proofErr w:type="spellEnd"/>
+            <w:r>
+              <w:t xml:space="preserve"> </w:t>
+            </w:r>
+            <w:proofErr w:type="spellStart"/>
+            <w:r>
+              <w:t>eCoachingTest</w:t>
+            </w:r>
+            <w:proofErr w:type="spellEnd"/>
+            <w:r>
+              <w:t xml:space="preserve"> as UI is pointing to test.</w:t>
             </w:r>
           </w:p>
         </w:tc>
@@ -11097,7 +12027,15 @@
               </w:rPr>
             </w:pPr>
             <w:r>
-              <w:t xml:space="preserve">New fn </w:t>
+              <w:t xml:space="preserve">New </w:t>
+            </w:r>
+            <w:proofErr w:type="spellStart"/>
+            <w:r>
+              <w:t>fn</w:t>
+            </w:r>
+            <w:proofErr w:type="spellEnd"/>
+            <w:r>
+              <w:t xml:space="preserve"> </w:t>
             </w:r>
             <w:r>
               <w:rPr>
@@ -11124,7 +12062,15 @@
           </w:p>
           <w:p>
             <w:r>
-              <w:t xml:space="preserve">New sp </w:t>
+              <w:t xml:space="preserve">New </w:t>
+            </w:r>
+            <w:proofErr w:type="spellStart"/>
+            <w:r>
+              <w:t>sp</w:t>
+            </w:r>
+            <w:proofErr w:type="spellEnd"/>
+            <w:r>
+              <w:t xml:space="preserve"> </w:t>
             </w:r>
             <w:r>
               <w:rPr>
@@ -11151,7 +12097,15 @@
           </w:p>
           <w:p>
             <w:r>
-              <w:t xml:space="preserve">New sp </w:t>
+              <w:t xml:space="preserve">New </w:t>
+            </w:r>
+            <w:proofErr w:type="spellStart"/>
+            <w:r>
+              <w:t>sp</w:t>
+            </w:r>
+            <w:proofErr w:type="spellEnd"/>
+            <w:r>
+              <w:t xml:space="preserve"> </w:t>
             </w:r>
             <w:r>
               <w:rPr>
@@ -11208,19 +12162,28 @@
             <w:tcW w:w="10455" w:type="dxa"/>
           </w:tcPr>
           <w:p>
-            <w:r>
-              <w:t xml:space="preserve">fn_NPNQualityRecs.sql </w:t>
-            </w:r>
-          </w:p>
-          <w:p>
+            <w:proofErr w:type="spellStart"/>
+            <w:r>
+              <w:t>fn_NPNQualityRecs.sql</w:t>
+            </w:r>
+            <w:proofErr w:type="spellEnd"/>
+            <w:r>
+              <w:t xml:space="preserve"> </w:t>
+            </w:r>
+          </w:p>
+          <w:p>
+            <w:proofErr w:type="spellStart"/>
             <w:r>
               <w:t>sp_InsertInto_Coaching_Log_NPN.sql</w:t>
             </w:r>
-          </w:p>
-          <w:p>
+            <w:proofErr w:type="spellEnd"/>
+          </w:p>
+          <w:p>
+            <w:proofErr w:type="spellStart"/>
             <w:r>
               <w:t>sp_Get_Dates_For_Previous_Week.sql</w:t>
             </w:r>
+            <w:proofErr w:type="spellEnd"/>
           </w:p>
         </w:tc>
       </w:tr>
@@ -11272,6 +12235,13 @@
               <w:rPr>
                 <w:rFonts w:ascii="Courier New" w:hAnsi="Courier New" w:cs="Courier New"/>
                 <w:noProof/>
+              </w:rPr>
+              <w:t xml:space="preserve"> </w:t>
+            </w:r>
+            <w:r>
+              <w:rPr>
+                <w:rFonts w:ascii="Courier New" w:hAnsi="Courier New" w:cs="Courier New"/>
+                <w:noProof/>
                 <w:color w:val="0000FF"/>
               </w:rPr>
               <w:t>SELECT</w:t>
@@ -11448,6 +12418,33 @@
               <w:rPr>
                 <w:rFonts w:ascii="Courier New" w:hAnsi="Courier New" w:cs="Courier New"/>
                 <w:noProof/>
+                <w:color w:val="808080"/>
+              </w:rPr>
+            </w:pPr>
+            <w:r>
+              <w:rPr>
+                <w:rFonts w:ascii="Courier New" w:hAnsi="Courier New" w:cs="Courier New"/>
+                <w:noProof/>
+              </w:rPr>
+              <w:tab/>
+              <w:t>[SourceID]</w:t>
+            </w:r>
+            <w:r>
+              <w:rPr>
+                <w:rFonts w:ascii="Courier New" w:hAnsi="Courier New" w:cs="Courier New"/>
+                <w:noProof/>
+                <w:color w:val="808080"/>
+              </w:rPr>
+              <w:t>,</w:t>
+            </w:r>
+          </w:p>
+          <w:p>
+            <w:pPr>
+              <w:overflowPunct/>
+              <w:textAlignment w:val="auto"/>
+              <w:rPr>
+                <w:rFonts w:ascii="Courier New" w:hAnsi="Courier New" w:cs="Courier New"/>
+                <w:noProof/>
               </w:rPr>
             </w:pPr>
             <w:r>
@@ -11490,7 +12487,7 @@
                 <w:noProof/>
               </w:rPr>
               <w:tab/>
-              <w:t>[VerintID]</w:t>
+              <w:t>[VerintEvalID]</w:t>
             </w:r>
             <w:r>
               <w:rPr>
@@ -11508,37 +12505,16 @@
               <w:rPr>
                 <w:rFonts w:ascii="Courier New" w:hAnsi="Courier New" w:cs="Courier New"/>
                 <w:noProof/>
-              </w:rPr>
-            </w:pPr>
-            <w:r>
-              <w:rPr>
-                <w:rFonts w:ascii="Courier New" w:hAnsi="Courier New" w:cs="Courier New"/>
-                <w:noProof/>
-              </w:rPr>
-              <w:t xml:space="preserve">    </w:t>
-            </w:r>
-            <w:r>
-              <w:rPr>
-                <w:rFonts w:ascii="Courier New" w:hAnsi="Courier New" w:cs="Courier New"/>
-                <w:noProof/>
-                <w:color w:val="FF00FF"/>
-              </w:rPr>
-              <w:t>substring</w:t>
-            </w:r>
-            <w:r>
-              <w:rPr>
-                <w:rFonts w:ascii="Courier New" w:hAnsi="Courier New" w:cs="Courier New"/>
-                <w:noProof/>
                 <w:color w:val="808080"/>
               </w:rPr>
-              <w:t>(</w:t>
-            </w:r>
-            <w:r>
-              <w:rPr>
-                <w:rFonts w:ascii="Courier New" w:hAnsi="Courier New" w:cs="Courier New"/>
-                <w:noProof/>
-              </w:rPr>
-              <w:t>[Description]</w:t>
+            </w:pPr>
+            <w:r>
+              <w:rPr>
+                <w:rFonts w:ascii="Courier New" w:hAnsi="Courier New" w:cs="Courier New"/>
+                <w:noProof/>
+              </w:rPr>
+              <w:tab/>
+              <w:t>[VerintID]</w:t>
             </w:r>
             <w:r>
               <w:rPr>
@@ -11547,105 +12523,6 @@
                 <w:color w:val="808080"/>
               </w:rPr>
               <w:t>,</w:t>
-            </w:r>
-            <w:r>
-              <w:rPr>
-                <w:rFonts w:ascii="Courier New" w:hAnsi="Courier New" w:cs="Courier New"/>
-                <w:noProof/>
-              </w:rPr>
-              <w:t xml:space="preserve"> </w:t>
-            </w:r>
-            <w:r>
-              <w:rPr>
-                <w:rFonts w:ascii="Courier New" w:hAnsi="Courier New" w:cs="Courier New"/>
-                <w:noProof/>
-                <w:color w:val="FF00FF"/>
-              </w:rPr>
-              <w:t>patindex</w:t>
-            </w:r>
-            <w:r>
-              <w:rPr>
-                <w:rFonts w:ascii="Courier New" w:hAnsi="Courier New" w:cs="Courier New"/>
-                <w:noProof/>
-                <w:color w:val="0000FF"/>
-              </w:rPr>
-              <w:t xml:space="preserve"> </w:t>
-            </w:r>
-            <w:r>
-              <w:rPr>
-                <w:rFonts w:ascii="Courier New" w:hAnsi="Courier New" w:cs="Courier New"/>
-                <w:noProof/>
-                <w:color w:val="808080"/>
-              </w:rPr>
-              <w:t>(</w:t>
-            </w:r>
-            <w:r>
-              <w:rPr>
-                <w:rFonts w:ascii="Courier New" w:hAnsi="Courier New" w:cs="Courier New"/>
-                <w:noProof/>
-                <w:color w:val="FF0000"/>
-              </w:rPr>
-              <w:t>'%#NPNFFM%'</w:t>
-            </w:r>
-            <w:r>
-              <w:rPr>
-                <w:rFonts w:ascii="Courier New" w:hAnsi="Courier New" w:cs="Courier New"/>
-                <w:noProof/>
-                <w:color w:val="808080"/>
-              </w:rPr>
-              <w:t>,</w:t>
-            </w:r>
-            <w:r>
-              <w:rPr>
-                <w:rFonts w:ascii="Courier New" w:hAnsi="Courier New" w:cs="Courier New"/>
-                <w:noProof/>
-              </w:rPr>
-              <w:t xml:space="preserve"> [Description]</w:t>
-            </w:r>
-            <w:r>
-              <w:rPr>
-                <w:rFonts w:ascii="Courier New" w:hAnsi="Courier New" w:cs="Courier New"/>
-                <w:noProof/>
-                <w:color w:val="808080"/>
-              </w:rPr>
-              <w:t>),</w:t>
-            </w:r>
-            <w:r>
-              <w:rPr>
-                <w:rFonts w:ascii="Courier New" w:hAnsi="Courier New" w:cs="Courier New"/>
-                <w:noProof/>
-              </w:rPr>
-              <w:t xml:space="preserve"> 8</w:t>
-            </w:r>
-            <w:r>
-              <w:rPr>
-                <w:rFonts w:ascii="Courier New" w:hAnsi="Courier New" w:cs="Courier New"/>
-                <w:noProof/>
-                <w:color w:val="808080"/>
-              </w:rPr>
-              <w:t>)</w:t>
-            </w:r>
-            <w:r>
-              <w:rPr>
-                <w:rFonts w:ascii="Courier New" w:hAnsi="Courier New" w:cs="Courier New"/>
-                <w:noProof/>
-              </w:rPr>
-              <w:t xml:space="preserve"> </w:t>
-            </w:r>
-            <w:r>
-              <w:rPr>
-                <w:rFonts w:ascii="Courier New" w:hAnsi="Courier New" w:cs="Courier New"/>
-                <w:noProof/>
-                <w:color w:val="0000FF"/>
-              </w:rPr>
-              <w:t>as</w:t>
-            </w:r>
-            <w:r>
-              <w:rPr>
-                <w:rFonts w:ascii="Courier New" w:hAnsi="Courier New" w:cs="Courier New"/>
-                <w:noProof/>
-              </w:rPr>
-              <w:t xml:space="preserve"> NPNCode</w:t>
             </w:r>
           </w:p>
           <w:p>
@@ -11664,6 +12541,136 @@
               </w:rPr>
               <w:t xml:space="preserve">    </w:t>
             </w:r>
+            <w:r>
+              <w:rPr>
+                <w:rFonts w:ascii="Courier New" w:hAnsi="Courier New" w:cs="Courier New"/>
+                <w:noProof/>
+                <w:color w:val="FF00FF"/>
+              </w:rPr>
+              <w:t>substring</w:t>
+            </w:r>
+            <w:r>
+              <w:rPr>
+                <w:rFonts w:ascii="Courier New" w:hAnsi="Courier New" w:cs="Courier New"/>
+                <w:noProof/>
+                <w:color w:val="808080"/>
+              </w:rPr>
+              <w:t>(</w:t>
+            </w:r>
+            <w:r>
+              <w:rPr>
+                <w:rFonts w:ascii="Courier New" w:hAnsi="Courier New" w:cs="Courier New"/>
+                <w:noProof/>
+              </w:rPr>
+              <w:t>[Description]</w:t>
+            </w:r>
+            <w:r>
+              <w:rPr>
+                <w:rFonts w:ascii="Courier New" w:hAnsi="Courier New" w:cs="Courier New"/>
+                <w:noProof/>
+                <w:color w:val="808080"/>
+              </w:rPr>
+              <w:t>,</w:t>
+            </w:r>
+            <w:r>
+              <w:rPr>
+                <w:rFonts w:ascii="Courier New" w:hAnsi="Courier New" w:cs="Courier New"/>
+                <w:noProof/>
+              </w:rPr>
+              <w:t xml:space="preserve"> </w:t>
+            </w:r>
+            <w:r>
+              <w:rPr>
+                <w:rFonts w:ascii="Courier New" w:hAnsi="Courier New" w:cs="Courier New"/>
+                <w:noProof/>
+                <w:color w:val="FF00FF"/>
+              </w:rPr>
+              <w:t>patindex</w:t>
+            </w:r>
+            <w:r>
+              <w:rPr>
+                <w:rFonts w:ascii="Courier New" w:hAnsi="Courier New" w:cs="Courier New"/>
+                <w:noProof/>
+                <w:color w:val="0000FF"/>
+              </w:rPr>
+              <w:t xml:space="preserve"> </w:t>
+            </w:r>
+            <w:r>
+              <w:rPr>
+                <w:rFonts w:ascii="Courier New" w:hAnsi="Courier New" w:cs="Courier New"/>
+                <w:noProof/>
+                <w:color w:val="808080"/>
+              </w:rPr>
+              <w:t>(</w:t>
+            </w:r>
+            <w:r>
+              <w:rPr>
+                <w:rFonts w:ascii="Courier New" w:hAnsi="Courier New" w:cs="Courier New"/>
+                <w:noProof/>
+                <w:color w:val="FF0000"/>
+              </w:rPr>
+              <w:t>'%#NPNFFM%'</w:t>
+            </w:r>
+            <w:r>
+              <w:rPr>
+                <w:rFonts w:ascii="Courier New" w:hAnsi="Courier New" w:cs="Courier New"/>
+                <w:noProof/>
+                <w:color w:val="808080"/>
+              </w:rPr>
+              <w:t>,</w:t>
+            </w:r>
+            <w:r>
+              <w:rPr>
+                <w:rFonts w:ascii="Courier New" w:hAnsi="Courier New" w:cs="Courier New"/>
+                <w:noProof/>
+              </w:rPr>
+              <w:t xml:space="preserve"> [Description]</w:t>
+            </w:r>
+            <w:r>
+              <w:rPr>
+                <w:rFonts w:ascii="Courier New" w:hAnsi="Courier New" w:cs="Courier New"/>
+                <w:noProof/>
+                <w:color w:val="808080"/>
+              </w:rPr>
+              <w:t>),</w:t>
+            </w:r>
+            <w:r>
+              <w:rPr>
+                <w:rFonts w:ascii="Courier New" w:hAnsi="Courier New" w:cs="Courier New"/>
+                <w:noProof/>
+              </w:rPr>
+              <w:t xml:space="preserve"> 8</w:t>
+            </w:r>
+            <w:r>
+              <w:rPr>
+                <w:rFonts w:ascii="Courier New" w:hAnsi="Courier New" w:cs="Courier New"/>
+                <w:noProof/>
+                <w:color w:val="808080"/>
+              </w:rPr>
+              <w:t>)</w:t>
+            </w:r>
+            <w:r>
+              <w:rPr>
+                <w:rFonts w:ascii="Courier New" w:hAnsi="Courier New" w:cs="Courier New"/>
+                <w:noProof/>
+              </w:rPr>
+              <w:t xml:space="preserve"> </w:t>
+            </w:r>
+            <w:r>
+              <w:rPr>
+                <w:rFonts w:ascii="Courier New" w:hAnsi="Courier New" w:cs="Courier New"/>
+                <w:noProof/>
+                <w:color w:val="0000FF"/>
+              </w:rPr>
+              <w:t>as</w:t>
+            </w:r>
+            <w:r>
+              <w:rPr>
+                <w:rFonts w:ascii="Courier New" w:hAnsi="Courier New" w:cs="Courier New"/>
+                <w:noProof/>
+              </w:rPr>
+              <w:t xml:space="preserve"> NPNCode</w:t>
+            </w:r>
           </w:p>
           <w:p>
             <w:pPr>
@@ -11678,85 +12685,8 @@
               <w:rPr>
                 <w:rFonts w:ascii="Courier New" w:hAnsi="Courier New" w:cs="Courier New"/>
                 <w:noProof/>
-                <w:color w:val="0000FF"/>
-              </w:rPr>
-              <w:t>FROM</w:t>
-            </w:r>
-            <w:r>
-              <w:rPr>
-                <w:rFonts w:ascii="Courier New" w:hAnsi="Courier New" w:cs="Courier New"/>
-                <w:noProof/>
-              </w:rPr>
-              <w:t xml:space="preserve"> EC</w:t>
-            </w:r>
-            <w:r>
-              <w:rPr>
-                <w:rFonts w:ascii="Courier New" w:hAnsi="Courier New" w:cs="Courier New"/>
-                <w:noProof/>
-                <w:color w:val="808080"/>
-              </w:rPr>
-              <w:t>.</w:t>
-            </w:r>
-            <w:r>
-              <w:rPr>
-                <w:rFonts w:ascii="Courier New" w:hAnsi="Courier New" w:cs="Courier New"/>
-                <w:noProof/>
-              </w:rPr>
-              <w:t xml:space="preserve">Coaching_Log CL </w:t>
-            </w:r>
-            <w:r>
-              <w:rPr>
-                <w:rFonts w:ascii="Courier New" w:hAnsi="Courier New" w:cs="Courier New"/>
-                <w:noProof/>
-                <w:color w:val="0000FF"/>
-              </w:rPr>
-              <w:t xml:space="preserve">with </w:t>
-            </w:r>
-            <w:r>
-              <w:rPr>
-                <w:rFonts w:ascii="Courier New" w:hAnsi="Courier New" w:cs="Courier New"/>
-                <w:noProof/>
-                <w:color w:val="808080"/>
-              </w:rPr>
-              <w:t>(</w:t>
-            </w:r>
-            <w:r>
-              <w:rPr>
-                <w:rFonts w:ascii="Courier New" w:hAnsi="Courier New" w:cs="Courier New"/>
-                <w:noProof/>
-                <w:color w:val="0000FF"/>
-              </w:rPr>
-              <w:t>nolock</w:t>
-            </w:r>
-            <w:r>
-              <w:rPr>
-                <w:rFonts w:ascii="Courier New" w:hAnsi="Courier New" w:cs="Courier New"/>
-                <w:noProof/>
-                <w:color w:val="808080"/>
-              </w:rPr>
-              <w:t>)join</w:t>
-            </w:r>
-            <w:r>
-              <w:rPr>
-                <w:rFonts w:ascii="Courier New" w:hAnsi="Courier New" w:cs="Courier New"/>
-                <w:noProof/>
-              </w:rPr>
-              <w:t xml:space="preserve"> EC</w:t>
-            </w:r>
-            <w:r>
-              <w:rPr>
-                <w:rFonts w:ascii="Courier New" w:hAnsi="Courier New" w:cs="Courier New"/>
-                <w:noProof/>
-                <w:color w:val="808080"/>
-              </w:rPr>
-              <w:t>.</w:t>
-            </w:r>
-            <w:r>
-              <w:rPr>
-                <w:rFonts w:ascii="Courier New" w:hAnsi="Courier New" w:cs="Courier New"/>
-                <w:noProof/>
-              </w:rPr>
-              <w:t>Employee_Hierarchy EH</w:t>
+              </w:rPr>
+              <w:t xml:space="preserve">    </w:t>
             </w:r>
           </w:p>
           <w:p>
@@ -11774,14 +12704,14 @@
                 <w:noProof/>
                 <w:color w:val="0000FF"/>
               </w:rPr>
-              <w:t>ON</w:t>
-            </w:r>
-            <w:r>
-              <w:rPr>
-                <w:rFonts w:ascii="Courier New" w:hAnsi="Courier New" w:cs="Courier New"/>
-                <w:noProof/>
-              </w:rPr>
-              <w:t xml:space="preserve"> CL</w:t>
+              <w:t>FROM</w:t>
+            </w:r>
+            <w:r>
+              <w:rPr>
+                <w:rFonts w:ascii="Courier New" w:hAnsi="Courier New" w:cs="Courier New"/>
+                <w:noProof/>
+              </w:rPr>
+              <w:t xml:space="preserve"> EC</w:t>
             </w:r>
             <w:r>
               <w:rPr>
@@ -11796,7 +12726,15 @@
                 <w:rFonts w:ascii="Courier New" w:hAnsi="Courier New" w:cs="Courier New"/>
                 <w:noProof/>
               </w:rPr>
-              <w:t xml:space="preserve">EmpID </w:t>
+              <w:t xml:space="preserve">Coaching_Log CL </w:t>
+            </w:r>
+            <w:r>
+              <w:rPr>
+                <w:rFonts w:ascii="Courier New" w:hAnsi="Courier New" w:cs="Courier New"/>
+                <w:noProof/>
+                <w:color w:val="0000FF"/>
+              </w:rPr>
+              <w:t xml:space="preserve">with </w:t>
             </w:r>
             <w:r>
               <w:rPr>
@@ -11804,14 +12742,15 @@
                 <w:noProof/>
                 <w:color w:val="808080"/>
               </w:rPr>
-              <w:t>=</w:t>
-            </w:r>
-            <w:r>
-              <w:rPr>
-                <w:rFonts w:ascii="Courier New" w:hAnsi="Courier New" w:cs="Courier New"/>
-                <w:noProof/>
-              </w:rPr>
-              <w:t xml:space="preserve"> EH</w:t>
+              <w:t>(</w:t>
+            </w:r>
+            <w:r>
+              <w:rPr>
+                <w:rFonts w:ascii="Courier New" w:hAnsi="Courier New" w:cs="Courier New"/>
+                <w:noProof/>
+                <w:color w:val="0000FF"/>
+              </w:rPr>
+              <w:t>nolock</w:t>
             </w:r>
             <w:r>
               <w:rPr>
@@ -11819,6 +12758,21 @@
                 <w:noProof/>
                 <w:color w:val="808080"/>
               </w:rPr>
+              <w:t>)join</w:t>
+            </w:r>
+            <w:r>
+              <w:rPr>
+                <w:rFonts w:ascii="Courier New" w:hAnsi="Courier New" w:cs="Courier New"/>
+                <w:noProof/>
+              </w:rPr>
+              <w:t xml:space="preserve"> EC</w:t>
+            </w:r>
+            <w:r>
+              <w:rPr>
+                <w:rFonts w:ascii="Courier New" w:hAnsi="Courier New" w:cs="Courier New"/>
+                <w:noProof/>
+                <w:color w:val="808080"/>
+              </w:rPr>
               <w:t>.</w:t>
             </w:r>
             <w:r>
@@ -11826,7 +12780,7 @@
                 <w:rFonts w:ascii="Courier New" w:hAnsi="Courier New" w:cs="Courier New"/>
                 <w:noProof/>
               </w:rPr>
-              <w:t xml:space="preserve"> Emp_ID</w:t>
+              <w:t>Employee_Hierarchy EH</w:t>
             </w:r>
           </w:p>
           <w:p>
@@ -11844,7 +12798,7 @@
                 <w:noProof/>
                 <w:color w:val="0000FF"/>
               </w:rPr>
-              <w:t>WHERE</w:t>
+              <w:t>ON</w:t>
             </w:r>
             <w:r>
               <w:rPr>
@@ -11866,7 +12820,7 @@
                 <w:rFonts w:ascii="Courier New" w:hAnsi="Courier New" w:cs="Courier New"/>
                 <w:noProof/>
               </w:rPr>
-              <w:t xml:space="preserve">SourceID </w:t>
+              <w:t xml:space="preserve">EmpID </w:t>
             </w:r>
             <w:r>
               <w:rPr>
@@ -11881,7 +12835,22 @@
                 <w:rFonts w:ascii="Courier New" w:hAnsi="Courier New" w:cs="Courier New"/>
                 <w:noProof/>
               </w:rPr>
-              <w:t xml:space="preserve"> 223</w:t>
+              <w:t xml:space="preserve"> EH</w:t>
+            </w:r>
+            <w:r>
+              <w:rPr>
+                <w:rFonts w:ascii="Courier New" w:hAnsi="Courier New" w:cs="Courier New"/>
+                <w:noProof/>
+                <w:color w:val="808080"/>
+              </w:rPr>
+              <w:t>.</w:t>
+            </w:r>
+            <w:r>
+              <w:rPr>
+                <w:rFonts w:ascii="Courier New" w:hAnsi="Courier New" w:cs="Courier New"/>
+                <w:noProof/>
+              </w:rPr>
+              <w:t xml:space="preserve"> Emp_ID</w:t>
             </w:r>
           </w:p>
           <w:p>
@@ -11891,16 +12860,16 @@
               <w:rPr>
                 <w:rFonts w:ascii="Courier New" w:hAnsi="Courier New" w:cs="Courier New"/>
                 <w:noProof/>
-                <w:color w:val="FF0000"/>
-              </w:rPr>
-            </w:pPr>
-            <w:r>
-              <w:rPr>
-                <w:rFonts w:ascii="Courier New" w:hAnsi="Courier New" w:cs="Courier New"/>
-                <w:noProof/>
                 <w:color w:val="808080"/>
               </w:rPr>
-              <w:t>AND</w:t>
+            </w:pPr>
+            <w:r>
+              <w:rPr>
+                <w:rFonts w:ascii="Courier New" w:hAnsi="Courier New" w:cs="Courier New"/>
+                <w:noProof/>
+                <w:color w:val="0000FF"/>
+              </w:rPr>
+              <w:t>WHERE</w:t>
             </w:r>
             <w:r>
               <w:rPr>
@@ -11922,7 +12891,7 @@
                 <w:rFonts w:ascii="Courier New" w:hAnsi="Courier New" w:cs="Courier New"/>
                 <w:noProof/>
               </w:rPr>
-              <w:t xml:space="preserve">[Description] </w:t>
+              <w:t xml:space="preserve">SourceID </w:t>
             </w:r>
             <w:r>
               <w:rPr>
@@ -11930,14 +12899,15 @@
                 <w:noProof/>
                 <w:color w:val="808080"/>
               </w:rPr>
-              <w:t>not</w:t>
-            </w:r>
-            <w:r>
-              <w:rPr>
-                <w:rFonts w:ascii="Courier New" w:hAnsi="Courier New" w:cs="Courier New"/>
-                <w:noProof/>
-              </w:rPr>
-              <w:t xml:space="preserve"> </w:t>
+              <w:t>in</w:t>
+            </w:r>
+            <w:r>
+              <w:rPr>
+                <w:rFonts w:ascii="Courier New" w:hAnsi="Courier New" w:cs="Courier New"/>
+                <w:noProof/>
+                <w:color w:val="0000FF"/>
+              </w:rPr>
+              <w:t xml:space="preserve">  </w:t>
             </w:r>
             <w:r>
               <w:rPr>
@@ -11945,22 +12915,37 @@
                 <w:noProof/>
                 <w:color w:val="808080"/>
               </w:rPr>
-              <w:t>like</w:t>
-            </w:r>
-            <w:r>
-              <w:rPr>
-                <w:rFonts w:ascii="Courier New" w:hAnsi="Courier New" w:cs="Courier New"/>
-                <w:noProof/>
-              </w:rPr>
-              <w:t xml:space="preserve"> </w:t>
-            </w:r>
-            <w:r>
-              <w:rPr>
-                <w:rFonts w:ascii="Courier New" w:hAnsi="Courier New" w:cs="Courier New"/>
-                <w:noProof/>
-                <w:color w:val="FF0000"/>
-              </w:rPr>
-              <w:t>'%NPNFFM%'</w:t>
+              <w:t>(</w:t>
+            </w:r>
+            <w:r>
+              <w:rPr>
+                <w:rFonts w:ascii="Courier New" w:hAnsi="Courier New" w:cs="Courier New"/>
+                <w:noProof/>
+              </w:rPr>
+              <w:t>223</w:t>
+            </w:r>
+            <w:r>
+              <w:rPr>
+                <w:rFonts w:ascii="Courier New" w:hAnsi="Courier New" w:cs="Courier New"/>
+                <w:noProof/>
+                <w:color w:val="808080"/>
+              </w:rPr>
+              <w:t>,</w:t>
+            </w:r>
+            <w:r>
+              <w:rPr>
+                <w:rFonts w:ascii="Courier New" w:hAnsi="Courier New" w:cs="Courier New"/>
+                <w:noProof/>
+              </w:rPr>
+              <w:t>230</w:t>
+            </w:r>
+            <w:r>
+              <w:rPr>
+                <w:rFonts w:ascii="Courier New" w:hAnsi="Courier New" w:cs="Courier New"/>
+                <w:noProof/>
+                <w:color w:val="808080"/>
+              </w:rPr>
+              <w:t>)</w:t>
             </w:r>
           </w:p>
           <w:p>
@@ -11970,6 +12955,7 @@
               <w:rPr>
                 <w:rFonts w:ascii="Courier New" w:hAnsi="Courier New" w:cs="Courier New"/>
                 <w:noProof/>
+                <w:color w:val="FF0000"/>
               </w:rPr>
             </w:pPr>
             <w:r>
@@ -12000,7 +12986,7 @@
                 <w:rFonts w:ascii="Courier New" w:hAnsi="Courier New" w:cs="Courier New"/>
                 <w:noProof/>
               </w:rPr>
-              <w:t xml:space="preserve">[StatusID] </w:t>
+              <w:t xml:space="preserve">[Description] </w:t>
             </w:r>
             <w:r>
               <w:rPr>
@@ -12008,14 +12994,37 @@
                 <w:noProof/>
                 <w:color w:val="808080"/>
               </w:rPr>
-              <w:t>&lt;&gt;</w:t>
-            </w:r>
-            <w:r>
-              <w:rPr>
-                <w:rFonts w:ascii="Courier New" w:hAnsi="Courier New" w:cs="Courier New"/>
-                <w:noProof/>
-              </w:rPr>
-              <w:t xml:space="preserve"> 2</w:t>
+              <w:t>not</w:t>
+            </w:r>
+            <w:r>
+              <w:rPr>
+                <w:rFonts w:ascii="Courier New" w:hAnsi="Courier New" w:cs="Courier New"/>
+                <w:noProof/>
+              </w:rPr>
+              <w:t xml:space="preserve"> </w:t>
+            </w:r>
+            <w:r>
+              <w:rPr>
+                <w:rFonts w:ascii="Courier New" w:hAnsi="Courier New" w:cs="Courier New"/>
+                <w:noProof/>
+                <w:color w:val="808080"/>
+              </w:rPr>
+              <w:t>like</w:t>
+            </w:r>
+            <w:r>
+              <w:rPr>
+                <w:rFonts w:ascii="Courier New" w:hAnsi="Courier New" w:cs="Courier New"/>
+                <w:noProof/>
+              </w:rPr>
+              <w:t xml:space="preserve"> </w:t>
+            </w:r>
+            <w:r>
+              <w:rPr>
+                <w:rFonts w:ascii="Courier New" w:hAnsi="Courier New" w:cs="Courier New"/>
+                <w:noProof/>
+                <w:color w:val="FF0000"/>
+              </w:rPr>
+              <w:t>'%NPNFFM%'</w:t>
             </w:r>
           </w:p>
           <w:p>
@@ -12025,7 +13034,6 @@
               <w:rPr>
                 <w:rFonts w:ascii="Courier New" w:hAnsi="Courier New" w:cs="Courier New"/>
                 <w:noProof/>
-                <w:color w:val="FF0000"/>
               </w:rPr>
             </w:pPr>
             <w:r>
@@ -12041,7 +13049,7 @@
                 <w:rFonts w:ascii="Courier New" w:hAnsi="Courier New" w:cs="Courier New"/>
                 <w:noProof/>
               </w:rPr>
-              <w:t xml:space="preserve"> EH</w:t>
+              <w:t xml:space="preserve"> CL</w:t>
             </w:r>
             <w:r>
               <w:rPr>
@@ -12056,7 +13064,7 @@
                 <w:rFonts w:ascii="Courier New" w:hAnsi="Courier New" w:cs="Courier New"/>
                 <w:noProof/>
               </w:rPr>
-              <w:t xml:space="preserve">[Active] </w:t>
+              <w:t xml:space="preserve">[StatusID] </w:t>
             </w:r>
             <w:r>
               <w:rPr>
@@ -12064,22 +13072,14 @@
                 <w:noProof/>
                 <w:color w:val="808080"/>
               </w:rPr>
-              <w:t>=</w:t>
-            </w:r>
-            <w:r>
-              <w:rPr>
-                <w:rFonts w:ascii="Courier New" w:hAnsi="Courier New" w:cs="Courier New"/>
-                <w:noProof/>
-              </w:rPr>
-              <w:t xml:space="preserve"> </w:t>
-            </w:r>
-            <w:r>
-              <w:rPr>
-                <w:rFonts w:ascii="Courier New" w:hAnsi="Courier New" w:cs="Courier New"/>
-                <w:noProof/>
-                <w:color w:val="FF0000"/>
-              </w:rPr>
-              <w:t>'A'</w:t>
+              <w:t>&lt;&gt;</w:t>
+            </w:r>
+            <w:r>
+              <w:rPr>
+                <w:rFonts w:ascii="Courier New" w:hAnsi="Courier New" w:cs="Courier New"/>
+                <w:noProof/>
+              </w:rPr>
+              <w:t xml:space="preserve"> 2</w:t>
             </w:r>
           </w:p>
           <w:p>
@@ -12089,6 +13089,7 @@
               <w:rPr>
                 <w:rFonts w:ascii="Courier New" w:hAnsi="Courier New" w:cs="Courier New"/>
                 <w:noProof/>
+                <w:color w:val="FF0000"/>
               </w:rPr>
             </w:pPr>
             <w:r>
@@ -12104,7 +13105,7 @@
                 <w:rFonts w:ascii="Courier New" w:hAnsi="Courier New" w:cs="Courier New"/>
                 <w:noProof/>
               </w:rPr>
-              <w:t xml:space="preserve"> [EC]</w:t>
+              <w:t xml:space="preserve"> EH</w:t>
             </w:r>
             <w:r>
               <w:rPr>
@@ -12119,7 +13120,7 @@
                 <w:rFonts w:ascii="Courier New" w:hAnsi="Courier New" w:cs="Courier New"/>
                 <w:noProof/>
               </w:rPr>
-              <w:t>[fn_intDatetime_to_YYYYMMDD]</w:t>
+              <w:t xml:space="preserve">[Active] </w:t>
             </w:r>
             <w:r>
               <w:rPr>
@@ -12127,37 +13128,7 @@
                 <w:noProof/>
                 <w:color w:val="808080"/>
               </w:rPr>
-              <w:t>(</w:t>
-            </w:r>
-            <w:r>
-              <w:rPr>
-                <w:rFonts w:ascii="Courier New" w:hAnsi="Courier New" w:cs="Courier New"/>
-                <w:noProof/>
-              </w:rPr>
-              <w:t>CL</w:t>
-            </w:r>
-            <w:r>
-              <w:rPr>
-                <w:rFonts w:ascii="Courier New" w:hAnsi="Courier New" w:cs="Courier New"/>
-                <w:noProof/>
-                <w:color w:val="808080"/>
-              </w:rPr>
-              <w:t>.</w:t>
-            </w:r>
-            <w:r>
-              <w:rPr>
-                <w:rFonts w:ascii="Courier New" w:hAnsi="Courier New" w:cs="Courier New"/>
-                <w:noProof/>
-              </w:rPr>
-              <w:t>[SubmittedDate]</w:t>
-            </w:r>
-            <w:r>
-              <w:rPr>
-                <w:rFonts w:ascii="Courier New" w:hAnsi="Courier New" w:cs="Courier New"/>
-                <w:noProof/>
-                <w:color w:val="808080"/>
-              </w:rPr>
-              <w:t>)</w:t>
+              <w:t>=</w:t>
             </w:r>
             <w:r>
               <w:rPr>
@@ -12170,31 +13141,9 @@
               <w:rPr>
                 <w:rFonts w:ascii="Courier New" w:hAnsi="Courier New" w:cs="Courier New"/>
                 <w:noProof/>
-                <w:color w:val="808080"/>
-              </w:rPr>
-              <w:t>BETWEEN</w:t>
-            </w:r>
-            <w:r>
-              <w:rPr>
-                <w:rFonts w:ascii="Courier New" w:hAnsi="Courier New" w:cs="Courier New"/>
-                <w:noProof/>
-              </w:rPr>
-              <w:t xml:space="preserve"> 20160601 </w:t>
-            </w:r>
-            <w:r>
-              <w:rPr>
-                <w:rFonts w:ascii="Courier New" w:hAnsi="Courier New" w:cs="Courier New"/>
-                <w:noProof/>
-                <w:color w:val="808080"/>
-              </w:rPr>
-              <w:t>and</w:t>
-            </w:r>
-            <w:r>
-              <w:rPr>
-                <w:rFonts w:ascii="Courier New" w:hAnsi="Courier New" w:cs="Courier New"/>
-                <w:noProof/>
-              </w:rPr>
-              <w:t xml:space="preserve"> 20161231</w:t>
+                <w:color w:val="FF0000"/>
+              </w:rPr>
+              <w:t>'A'</w:t>
             </w:r>
           </w:p>
           <w:p>
@@ -12206,6 +13155,111 @@
                 <w:noProof/>
               </w:rPr>
             </w:pPr>
+            <w:r>
+              <w:rPr>
+                <w:rFonts w:ascii="Courier New" w:hAnsi="Courier New" w:cs="Courier New"/>
+                <w:noProof/>
+                <w:color w:val="808080"/>
+              </w:rPr>
+              <w:t>AND</w:t>
+            </w:r>
+            <w:r>
+              <w:rPr>
+                <w:rFonts w:ascii="Courier New" w:hAnsi="Courier New" w:cs="Courier New"/>
+                <w:noProof/>
+              </w:rPr>
+              <w:t xml:space="preserve"> [EC]</w:t>
+            </w:r>
+            <w:r>
+              <w:rPr>
+                <w:rFonts w:ascii="Courier New" w:hAnsi="Courier New" w:cs="Courier New"/>
+                <w:noProof/>
+                <w:color w:val="808080"/>
+              </w:rPr>
+              <w:t>.</w:t>
+            </w:r>
+            <w:r>
+              <w:rPr>
+                <w:rFonts w:ascii="Courier New" w:hAnsi="Courier New" w:cs="Courier New"/>
+                <w:noProof/>
+              </w:rPr>
+              <w:t>[fn_intDatetime_to_YYYYMMDD]</w:t>
+            </w:r>
+            <w:r>
+              <w:rPr>
+                <w:rFonts w:ascii="Courier New" w:hAnsi="Courier New" w:cs="Courier New"/>
+                <w:noProof/>
+                <w:color w:val="808080"/>
+              </w:rPr>
+              <w:t>(</w:t>
+            </w:r>
+            <w:r>
+              <w:rPr>
+                <w:rFonts w:ascii="Courier New" w:hAnsi="Courier New" w:cs="Courier New"/>
+                <w:noProof/>
+              </w:rPr>
+              <w:t>CL</w:t>
+            </w:r>
+            <w:r>
+              <w:rPr>
+                <w:rFonts w:ascii="Courier New" w:hAnsi="Courier New" w:cs="Courier New"/>
+                <w:noProof/>
+                <w:color w:val="808080"/>
+              </w:rPr>
+              <w:t>.</w:t>
+            </w:r>
+            <w:r>
+              <w:rPr>
+                <w:rFonts w:ascii="Courier New" w:hAnsi="Courier New" w:cs="Courier New"/>
+                <w:noProof/>
+              </w:rPr>
+              <w:t>[SubmittedDate]</w:t>
+            </w:r>
+            <w:r>
+              <w:rPr>
+                <w:rFonts w:ascii="Courier New" w:hAnsi="Courier New" w:cs="Courier New"/>
+                <w:noProof/>
+                <w:color w:val="808080"/>
+              </w:rPr>
+              <w:t>)</w:t>
+            </w:r>
+            <w:r>
+              <w:rPr>
+                <w:rFonts w:ascii="Courier New" w:hAnsi="Courier New" w:cs="Courier New"/>
+                <w:noProof/>
+              </w:rPr>
+              <w:t xml:space="preserve"> </w:t>
+            </w:r>
+            <w:r>
+              <w:rPr>
+                <w:rFonts w:ascii="Courier New" w:hAnsi="Courier New" w:cs="Courier New"/>
+                <w:noProof/>
+                <w:color w:val="808080"/>
+              </w:rPr>
+              <w:t>BETWEEN</w:t>
+            </w:r>
+            <w:r>
+              <w:rPr>
+                <w:rFonts w:ascii="Courier New" w:hAnsi="Courier New" w:cs="Courier New"/>
+                <w:noProof/>
+              </w:rPr>
+              <w:t xml:space="preserve"> 20160101 </w:t>
+            </w:r>
+            <w:r>
+              <w:rPr>
+                <w:rFonts w:ascii="Courier New" w:hAnsi="Courier New" w:cs="Courier New"/>
+                <w:noProof/>
+                <w:color w:val="808080"/>
+              </w:rPr>
+              <w:t>and</w:t>
+            </w:r>
+            <w:r>
+              <w:rPr>
+                <w:rFonts w:ascii="Courier New" w:hAnsi="Courier New" w:cs="Courier New"/>
+                <w:noProof/>
+              </w:rPr>
+              <w:t xml:space="preserve"> 20170228</w:t>
+            </w:r>
           </w:p>
           <w:p>
             <w:pPr>
@@ -12269,7 +13323,7 @@
                 <w:noProof/>
                 <w:color w:val="008000"/>
               </w:rPr>
-              <w:t>--set Description = 'This is a test for creating #NPNFFM5 logs from quality'</w:t>
+              <w:t>--set Description = 'This is a test for creating #NPNFFM3 logs from quality'</w:t>
             </w:r>
           </w:p>
           <w:p>
@@ -12288,69 +13342,8 @@
                 <w:noProof/>
                 <w:color w:val="008000"/>
               </w:rPr>
-              <w:t>--,SubmittedDate = '2017-02-25 11:53:00.000'</w:t>
-            </w:r>
-          </w:p>
-          <w:p>
-            <w:pPr>
-              <w:rPr>
-                <w:rFonts w:ascii="Courier New" w:hAnsi="Courier New" w:cs="Courier New"/>
-                <w:noProof/>
-                <w:color w:val="008000"/>
-              </w:rPr>
-            </w:pPr>
-            <w:r>
-              <w:rPr>
-                <w:rFonts w:ascii="Courier New" w:hAnsi="Courier New" w:cs="Courier New"/>
-                <w:noProof/>
-                <w:color w:val="008000"/>
-              </w:rPr>
-              <w:t>--where coachingid = 66485</w:t>
-            </w:r>
-          </w:p>
-          <w:p>
-            <w:pPr>
-              <w:rPr>
-                <w:rFonts w:ascii="Courier New" w:hAnsi="Courier New" w:cs="Courier New"/>
-                <w:noProof/>
-                <w:color w:val="008000"/>
-              </w:rPr>
-            </w:pPr>
-          </w:p>
-          <w:p>
-            <w:pPr>
-              <w:rPr>
-                <w:rFonts w:ascii="Courier New" w:hAnsi="Courier New" w:cs="Courier New"/>
-                <w:noProof/>
-                <w:color w:val="008000"/>
-              </w:rPr>
-            </w:pPr>
-            <w:r>
-              <w:rPr>
-                <w:rFonts w:ascii="Courier New" w:hAnsi="Courier New" w:cs="Courier New"/>
-                <w:noProof/>
-                <w:color w:val="008000"/>
-              </w:rPr>
-              <w:t>--************</w:t>
-            </w:r>
-          </w:p>
-          <w:p>
-            <w:pPr>
-              <w:rPr>
-                <w:rFonts w:ascii="Courier New" w:hAnsi="Courier New" w:cs="Courier New"/>
-                <w:noProof/>
-                <w:color w:val="008000"/>
-              </w:rPr>
-            </w:pPr>
-          </w:p>
-          <w:p>
-            <w:pPr>
-              <w:rPr>
-                <w:rFonts w:ascii="Courier New" w:hAnsi="Courier New" w:cs="Courier New"/>
-                <w:noProof/>
-                <w:color w:val="008000"/>
-              </w:rPr>
-            </w:pPr>
+              <w:t>--,SubmittedDate = '2017-02-24 11:53:00.000'</w:t>
+            </w:r>
           </w:p>
           <w:p>
             <w:pPr>
@@ -12359,114 +13352,16 @@
               <w:rPr>
                 <w:rFonts w:ascii="Courier New" w:hAnsi="Courier New" w:cs="Courier New"/>
                 <w:noProof/>
-                <w:color w:val="808080"/>
-              </w:rPr>
-            </w:pPr>
-            <w:r>
-              <w:rPr>
-                <w:rFonts w:ascii="Courier New" w:hAnsi="Courier New" w:cs="Courier New"/>
-                <w:noProof/>
-                <w:color w:val="0000FF"/>
-              </w:rPr>
-              <w:t>SELECT</w:t>
-            </w:r>
-            <w:r>
-              <w:rPr>
-                <w:rFonts w:ascii="Courier New" w:hAnsi="Courier New" w:cs="Courier New"/>
-                <w:noProof/>
-              </w:rPr>
-              <w:t xml:space="preserve"> </w:t>
-            </w:r>
-            <w:r>
-              <w:rPr>
-                <w:rFonts w:ascii="Courier New" w:hAnsi="Courier New" w:cs="Courier New"/>
-                <w:noProof/>
-                <w:color w:val="808080"/>
-              </w:rPr>
-              <w:t>*</w:t>
-            </w:r>
-            <w:r>
-              <w:rPr>
-                <w:rFonts w:ascii="Courier New" w:hAnsi="Courier New" w:cs="Courier New"/>
-                <w:noProof/>
-              </w:rPr>
-              <w:t xml:space="preserve"> </w:t>
-            </w:r>
-            <w:r>
-              <w:rPr>
-                <w:rFonts w:ascii="Courier New" w:hAnsi="Courier New" w:cs="Courier New"/>
-                <w:noProof/>
-                <w:color w:val="0000FF"/>
-              </w:rPr>
-              <w:t>FROM</w:t>
-            </w:r>
-            <w:r>
-              <w:rPr>
-                <w:rFonts w:ascii="Courier New" w:hAnsi="Courier New" w:cs="Courier New"/>
-                <w:noProof/>
-              </w:rPr>
-              <w:t xml:space="preserve"> [EC]</w:t>
-            </w:r>
-            <w:r>
-              <w:rPr>
-                <w:rFonts w:ascii="Courier New" w:hAnsi="Courier New" w:cs="Courier New"/>
-                <w:noProof/>
-                <w:color w:val="808080"/>
-              </w:rPr>
-              <w:t>.</w:t>
-            </w:r>
-            <w:r>
-              <w:rPr>
-                <w:rFonts w:ascii="Courier New" w:hAnsi="Courier New" w:cs="Courier New"/>
-                <w:noProof/>
-              </w:rPr>
-              <w:t>[fn_NPNQualityRecs]</w:t>
-            </w:r>
-            <w:r>
-              <w:rPr>
-                <w:rFonts w:ascii="Courier New" w:hAnsi="Courier New" w:cs="Courier New"/>
-                <w:noProof/>
-                <w:color w:val="0000FF"/>
-              </w:rPr>
-              <w:t xml:space="preserve"> </w:t>
-            </w:r>
-            <w:r>
-              <w:rPr>
-                <w:rFonts w:ascii="Courier New" w:hAnsi="Courier New" w:cs="Courier New"/>
-                <w:noProof/>
-                <w:color w:val="808080"/>
-              </w:rPr>
-              <w:t>(</w:t>
-            </w:r>
-            <w:r>
-              <w:rPr>
-                <w:rFonts w:ascii="Courier New" w:hAnsi="Courier New" w:cs="Courier New"/>
-                <w:noProof/>
-              </w:rPr>
-              <w:t>20170219</w:t>
-            </w:r>
-            <w:r>
-              <w:rPr>
-                <w:rFonts w:ascii="Courier New" w:hAnsi="Courier New" w:cs="Courier New"/>
-                <w:noProof/>
-                <w:color w:val="808080"/>
-              </w:rPr>
-              <w:t>,</w:t>
-            </w:r>
-            <w:r>
-              <w:rPr>
-                <w:rFonts w:ascii="Courier New" w:hAnsi="Courier New" w:cs="Courier New"/>
-                <w:noProof/>
-              </w:rPr>
-              <w:t>20170225</w:t>
-            </w:r>
-            <w:r>
-              <w:rPr>
-                <w:rFonts w:ascii="Courier New" w:hAnsi="Courier New" w:cs="Courier New"/>
-                <w:noProof/>
-                <w:color w:val="808080"/>
-              </w:rPr>
-              <w:t>)</w:t>
+                <w:color w:val="008000"/>
+              </w:rPr>
+            </w:pPr>
+            <w:r>
+              <w:rPr>
+                <w:rFonts w:ascii="Courier New" w:hAnsi="Courier New" w:cs="Courier New"/>
+                <w:noProof/>
+                <w:color w:val="008000"/>
+              </w:rPr>
+              <w:t>--where coachingid = 66530</w:t>
             </w:r>
           </w:p>
           <w:p>
@@ -12476,37 +13371,10 @@
               <w:rPr>
                 <w:rFonts w:ascii="Courier New" w:hAnsi="Courier New" w:cs="Courier New"/>
                 <w:noProof/>
-                <w:color w:val="0000FF"/>
-              </w:rPr>
-            </w:pPr>
-            <w:r>
-              <w:rPr>
-                <w:rFonts w:ascii="Courier New" w:hAnsi="Courier New" w:cs="Courier New"/>
-                <w:noProof/>
-                <w:color w:val="0000FF"/>
-              </w:rPr>
-              <w:t>GO</w:t>
-            </w:r>
-          </w:p>
-          <w:p/>
-          <w:p>
-            <w:pPr>
-              <w:rPr>
-                <w:rFonts w:ascii="Courier New" w:hAnsi="Courier New" w:cs="Courier New"/>
-                <w:noProof/>
                 <w:color w:val="008000"/>
               </w:rPr>
             </w:pPr>
-            <w:r>
-              <w:rPr>
-                <w:rFonts w:ascii="Courier New" w:hAnsi="Courier New" w:cs="Courier New"/>
-                <w:noProof/>
-                <w:color w:val="008000"/>
-              </w:rPr>
-              <w:t>--************</w:t>
-            </w:r>
-          </w:p>
-          <w:p/>
+          </w:p>
           <w:p>
             <w:pPr>
               <w:overflowPunct/>
@@ -12514,22 +13382,16 @@
               <w:rPr>
                 <w:rFonts w:ascii="Courier New" w:hAnsi="Courier New" w:cs="Courier New"/>
                 <w:noProof/>
-              </w:rPr>
-            </w:pPr>
-            <w:r>
-              <w:rPr>
-                <w:rFonts w:ascii="Courier New" w:hAnsi="Courier New" w:cs="Courier New"/>
-                <w:noProof/>
-                <w:color w:val="0000FF"/>
-              </w:rPr>
-              <w:t>USE</w:t>
-            </w:r>
-            <w:r>
-              <w:rPr>
-                <w:rFonts w:ascii="Courier New" w:hAnsi="Courier New" w:cs="Courier New"/>
-                <w:noProof/>
-              </w:rPr>
-              <w:t xml:space="preserve"> [eCoachingDev]</w:t>
+                <w:color w:val="008000"/>
+              </w:rPr>
+            </w:pPr>
+            <w:r>
+              <w:rPr>
+                <w:rFonts w:ascii="Courier New" w:hAnsi="Courier New" w:cs="Courier New"/>
+                <w:noProof/>
+                <w:color w:val="008000"/>
+              </w:rPr>
+              <w:t xml:space="preserve">--update EC.Coaching_Log </w:t>
             </w:r>
           </w:p>
           <w:p>
@@ -12539,16 +13401,16 @@
               <w:rPr>
                 <w:rFonts w:ascii="Courier New" w:hAnsi="Courier New" w:cs="Courier New"/>
                 <w:noProof/>
-                <w:color w:val="0000FF"/>
-              </w:rPr>
-            </w:pPr>
-            <w:r>
-              <w:rPr>
-                <w:rFonts w:ascii="Courier New" w:hAnsi="Courier New" w:cs="Courier New"/>
-                <w:noProof/>
-                <w:color w:val="0000FF"/>
-              </w:rPr>
-              <w:t>GO</w:t>
+                <w:color w:val="008000"/>
+              </w:rPr>
+            </w:pPr>
+            <w:r>
+              <w:rPr>
+                <w:rFonts w:ascii="Courier New" w:hAnsi="Courier New" w:cs="Courier New"/>
+                <w:noProof/>
+                <w:color w:val="008000"/>
+              </w:rPr>
+              <w:t>--set Description = 'This is a test for creating #NPNFFM3 logs from quality'</w:t>
             </w:r>
           </w:p>
           <w:p>
@@ -12558,9 +13420,17 @@
               <w:rPr>
                 <w:rFonts w:ascii="Courier New" w:hAnsi="Courier New" w:cs="Courier New"/>
                 <w:noProof/>
-                <w:color w:val="0000FF"/>
-              </w:rPr>
-            </w:pPr>
+                <w:color w:val="008000"/>
+              </w:rPr>
+            </w:pPr>
+            <w:r>
+              <w:rPr>
+                <w:rFonts w:ascii="Courier New" w:hAnsi="Courier New" w:cs="Courier New"/>
+                <w:noProof/>
+                <w:color w:val="008000"/>
+              </w:rPr>
+              <w:t>--,SubmittedDate = '2017-02-24 11:53:00.000'</w:t>
+            </w:r>
           </w:p>
           <w:p>
             <w:pPr>
@@ -12569,6 +13439,795 @@
               <w:rPr>
                 <w:rFonts w:ascii="Courier New" w:hAnsi="Courier New" w:cs="Courier New"/>
                 <w:noProof/>
+                <w:color w:val="008000"/>
+              </w:rPr>
+            </w:pPr>
+            <w:r>
+              <w:rPr>
+                <w:rFonts w:ascii="Courier New" w:hAnsi="Courier New" w:cs="Courier New"/>
+                <w:noProof/>
+                <w:color w:val="008000"/>
+              </w:rPr>
+              <w:t>--,VerintID = '9126037365660000511'</w:t>
+            </w:r>
+          </w:p>
+          <w:p>
+            <w:pPr>
+              <w:overflowPunct/>
+              <w:textAlignment w:val="auto"/>
+              <w:rPr>
+                <w:rFonts w:ascii="Courier New" w:hAnsi="Courier New" w:cs="Courier New"/>
+                <w:noProof/>
+                <w:color w:val="008000"/>
+              </w:rPr>
+            </w:pPr>
+            <w:r>
+              <w:rPr>
+                <w:rFonts w:ascii="Courier New" w:hAnsi="Courier New" w:cs="Courier New"/>
+                <w:noProof/>
+                <w:color w:val="008000"/>
+              </w:rPr>
+              <w:t>--,[VerintEvalID]= '10011310421'</w:t>
+            </w:r>
+          </w:p>
+          <w:p>
+            <w:pPr>
+              <w:overflowPunct/>
+              <w:textAlignment w:val="auto"/>
+              <w:rPr>
+                <w:rFonts w:ascii="Courier New" w:hAnsi="Courier New" w:cs="Courier New"/>
+                <w:noProof/>
+                <w:color w:val="008000"/>
+              </w:rPr>
+            </w:pPr>
+            <w:r>
+              <w:rPr>
+                <w:rFonts w:ascii="Courier New" w:hAnsi="Courier New" w:cs="Courier New"/>
+                <w:noProof/>
+                <w:color w:val="008000"/>
+              </w:rPr>
+              <w:t>--,EmpID = '269660'</w:t>
+            </w:r>
+          </w:p>
+          <w:p>
+            <w:pPr>
+              <w:overflowPunct/>
+              <w:textAlignment w:val="auto"/>
+              <w:rPr>
+                <w:rFonts w:ascii="Courier New" w:hAnsi="Courier New" w:cs="Courier New"/>
+                <w:noProof/>
+                <w:color w:val="008000"/>
+              </w:rPr>
+            </w:pPr>
+            <w:r>
+              <w:rPr>
+                <w:rFonts w:ascii="Courier New" w:hAnsi="Courier New" w:cs="Courier New"/>
+                <w:noProof/>
+                <w:color w:val="008000"/>
+              </w:rPr>
+              <w:t>--,SOURCEID = 223</w:t>
+            </w:r>
+          </w:p>
+          <w:p>
+            <w:pPr>
+              <w:overflowPunct/>
+              <w:textAlignment w:val="auto"/>
+              <w:rPr>
+                <w:rFonts w:ascii="Courier New" w:hAnsi="Courier New" w:cs="Courier New"/>
+                <w:noProof/>
+                <w:color w:val="008000"/>
+              </w:rPr>
+            </w:pPr>
+            <w:r>
+              <w:rPr>
+                <w:rFonts w:ascii="Courier New" w:hAnsi="Courier New" w:cs="Courier New"/>
+                <w:noProof/>
+                <w:color w:val="008000"/>
+              </w:rPr>
+              <w:t>--,emplanid = 'tiwang.ballantine'</w:t>
+            </w:r>
+          </w:p>
+          <w:p>
+            <w:pPr>
+              <w:overflowPunct/>
+              <w:textAlignment w:val="auto"/>
+              <w:rPr>
+                <w:rFonts w:ascii="Courier New" w:hAnsi="Courier New" w:cs="Courier New"/>
+                <w:noProof/>
+                <w:color w:val="008000"/>
+              </w:rPr>
+            </w:pPr>
+            <w:r>
+              <w:rPr>
+                <w:rFonts w:ascii="Courier New" w:hAnsi="Courier New" w:cs="Courier New"/>
+                <w:noProof/>
+                <w:color w:val="008000"/>
+              </w:rPr>
+              <w:t>--,SiteID = 4</w:t>
+            </w:r>
+          </w:p>
+          <w:p>
+            <w:pPr>
+              <w:overflowPunct/>
+              <w:textAlignment w:val="auto"/>
+              <w:rPr>
+                <w:rFonts w:ascii="Courier New" w:hAnsi="Courier New" w:cs="Courier New"/>
+                <w:noProof/>
+                <w:color w:val="008000"/>
+              </w:rPr>
+            </w:pPr>
+            <w:r>
+              <w:rPr>
+                <w:rFonts w:ascii="Courier New" w:hAnsi="Courier New" w:cs="Courier New"/>
+                <w:noProof/>
+                <w:color w:val="008000"/>
+              </w:rPr>
+              <w:t>--,EventDate = '2016-08-31 10:19:00.000'</w:t>
+            </w:r>
+          </w:p>
+          <w:p>
+            <w:pPr>
+              <w:rPr>
+                <w:rFonts w:ascii="Courier New" w:hAnsi="Courier New" w:cs="Courier New"/>
+                <w:noProof/>
+                <w:color w:val="008000"/>
+              </w:rPr>
+            </w:pPr>
+            <w:r>
+              <w:rPr>
+                <w:rFonts w:ascii="Courier New" w:hAnsi="Courier New" w:cs="Courier New"/>
+                <w:noProof/>
+                <w:color w:val="008000"/>
+              </w:rPr>
+              <w:t>--where coachingid = 66525</w:t>
+            </w:r>
+          </w:p>
+          <w:p>
+            <w:pPr>
+              <w:rPr>
+                <w:rFonts w:ascii="Courier New" w:hAnsi="Courier New" w:cs="Courier New"/>
+                <w:noProof/>
+                <w:color w:val="008000"/>
+              </w:rPr>
+            </w:pPr>
+          </w:p>
+          <w:p>
+            <w:pPr>
+              <w:rPr>
+                <w:rFonts w:ascii="Courier New" w:hAnsi="Courier New" w:cs="Courier New"/>
+                <w:noProof/>
+                <w:color w:val="008000"/>
+              </w:rPr>
+            </w:pPr>
+            <w:r>
+              <w:rPr>
+                <w:rFonts w:ascii="Courier New" w:hAnsi="Courier New" w:cs="Courier New"/>
+                <w:noProof/>
+                <w:color w:val="008000"/>
+              </w:rPr>
+              <w:t>--************</w:t>
+            </w:r>
+          </w:p>
+          <w:p>
+            <w:pPr>
+              <w:rPr>
+                <w:rFonts w:ascii="Courier New" w:hAnsi="Courier New" w:cs="Courier New"/>
+                <w:noProof/>
+                <w:color w:val="008000"/>
+              </w:rPr>
+            </w:pPr>
+          </w:p>
+          <w:p>
+            <w:pPr>
+              <w:rPr>
+                <w:rFonts w:ascii="Courier New" w:hAnsi="Courier New" w:cs="Courier New"/>
+                <w:noProof/>
+                <w:color w:val="008000"/>
+              </w:rPr>
+            </w:pPr>
+          </w:p>
+          <w:p>
+            <w:pPr>
+              <w:rPr>
+                <w:rFonts w:ascii="Courier New" w:hAnsi="Courier New" w:cs="Courier New"/>
+                <w:noProof/>
+                <w:color w:val="008000"/>
+              </w:rPr>
+            </w:pPr>
+            <w:r>
+              <w:rPr>
+                <w:rFonts w:ascii="Courier New" w:hAnsi="Courier New" w:cs="Courier New"/>
+                <w:noProof/>
+                <w:color w:val="008000"/>
+              </w:rPr>
+              <w:t>--select * from eCoachingDev.EC.Coaching_Log where VerintID = '9126037365660000511'</w:t>
+            </w:r>
+          </w:p>
+          <w:p>
+            <w:pPr>
+              <w:rPr>
+                <w:rFonts w:ascii="Courier New" w:hAnsi="Courier New" w:cs="Courier New"/>
+                <w:noProof/>
+                <w:color w:val="008000"/>
+              </w:rPr>
+            </w:pPr>
+          </w:p>
+          <w:p>
+            <w:pPr>
+              <w:rPr>
+                <w:rFonts w:ascii="Courier New" w:hAnsi="Courier New" w:cs="Courier New"/>
+                <w:noProof/>
+                <w:color w:val="008000"/>
+              </w:rPr>
+            </w:pPr>
+            <w:r>
+              <w:rPr>
+                <w:rFonts w:ascii="Courier New" w:hAnsi="Courier New" w:cs="Courier New"/>
+                <w:noProof/>
+                <w:color w:val="008000"/>
+              </w:rPr>
+              <w:t>--************</w:t>
+            </w:r>
+          </w:p>
+          <w:p>
+            <w:pPr>
+              <w:overflowPunct/>
+              <w:textAlignment w:val="auto"/>
+              <w:rPr>
+                <w:rFonts w:ascii="Courier New" w:hAnsi="Courier New" w:cs="Courier New"/>
+                <w:noProof/>
+                <w:color w:val="008000"/>
+              </w:rPr>
+            </w:pPr>
+            <w:r>
+              <w:rPr>
+                <w:rFonts w:ascii="Courier New" w:hAnsi="Courier New" w:cs="Courier New"/>
+                <w:noProof/>
+                <w:color w:val="008000"/>
+              </w:rPr>
+              <w:t xml:space="preserve">--update eCoachingDev.EC.Coaching_Log </w:t>
+            </w:r>
+          </w:p>
+          <w:p>
+            <w:pPr>
+              <w:overflowPunct/>
+              <w:textAlignment w:val="auto"/>
+              <w:rPr>
+                <w:rFonts w:ascii="Courier New" w:hAnsi="Courier New" w:cs="Courier New"/>
+                <w:noProof/>
+                <w:color w:val="008000"/>
+              </w:rPr>
+            </w:pPr>
+            <w:r>
+              <w:rPr>
+                <w:rFonts w:ascii="Courier New" w:hAnsi="Courier New" w:cs="Courier New"/>
+                <w:noProof/>
+                <w:color w:val="008000"/>
+              </w:rPr>
+              <w:t>--set VerintFormName = REPLACE(VerintFormName, 'PPOM','')</w:t>
+            </w:r>
+          </w:p>
+          <w:p>
+            <w:pPr>
+              <w:rPr>
+                <w:rFonts w:ascii="Courier New" w:hAnsi="Courier New" w:cs="Courier New"/>
+                <w:noProof/>
+                <w:color w:val="008000"/>
+              </w:rPr>
+            </w:pPr>
+            <w:r>
+              <w:rPr>
+                <w:rFonts w:ascii="Courier New" w:hAnsi="Courier New" w:cs="Courier New"/>
+                <w:noProof/>
+                <w:color w:val="008000"/>
+              </w:rPr>
+              <w:t>--where coachingid = 66530</w:t>
+            </w:r>
+          </w:p>
+          <w:p>
+            <w:pPr>
+              <w:rPr>
+                <w:rFonts w:ascii="Courier New" w:hAnsi="Courier New" w:cs="Courier New"/>
+                <w:noProof/>
+                <w:color w:val="008000"/>
+              </w:rPr>
+            </w:pPr>
+          </w:p>
+          <w:p>
+            <w:pPr>
+              <w:rPr>
+                <w:rFonts w:ascii="Courier New" w:hAnsi="Courier New" w:cs="Courier New"/>
+                <w:noProof/>
+                <w:color w:val="008000"/>
+              </w:rPr>
+            </w:pPr>
+            <w:r>
+              <w:rPr>
+                <w:rFonts w:ascii="Courier New" w:hAnsi="Courier New" w:cs="Courier New"/>
+                <w:noProof/>
+                <w:color w:val="008000"/>
+              </w:rPr>
+              <w:t>--************</w:t>
+            </w:r>
+          </w:p>
+          <w:p>
+            <w:pPr>
+              <w:overflowPunct/>
+              <w:textAlignment w:val="auto"/>
+              <w:rPr>
+                <w:rFonts w:ascii="Courier New" w:hAnsi="Courier New" w:cs="Courier New"/>
+                <w:noProof/>
+              </w:rPr>
+            </w:pPr>
+          </w:p>
+          <w:p>
+            <w:pPr>
+              <w:overflowPunct/>
+              <w:textAlignment w:val="auto"/>
+              <w:rPr>
+                <w:rFonts w:ascii="Courier New" w:hAnsi="Courier New" w:cs="Courier New"/>
+                <w:noProof/>
+                <w:color w:val="008000"/>
+              </w:rPr>
+            </w:pPr>
+            <w:r>
+              <w:rPr>
+                <w:rFonts w:ascii="Courier New" w:hAnsi="Courier New" w:cs="Courier New"/>
+                <w:noProof/>
+                <w:color w:val="008000"/>
+              </w:rPr>
+              <w:t>--select * from eCoachingDev.EC.Employee_Hierarchy</w:t>
+            </w:r>
+          </w:p>
+          <w:p>
+            <w:pPr>
+              <w:rPr>
+                <w:rFonts w:ascii="Courier New" w:hAnsi="Courier New" w:cs="Courier New"/>
+                <w:noProof/>
+                <w:color w:val="008000"/>
+              </w:rPr>
+            </w:pPr>
+            <w:r>
+              <w:rPr>
+                <w:rFonts w:ascii="Courier New" w:hAnsi="Courier New" w:cs="Courier New"/>
+                <w:noProof/>
+                <w:color w:val="008000"/>
+              </w:rPr>
+              <w:t>--where Emp_ID = '368329'</w:t>
+            </w:r>
+          </w:p>
+          <w:p>
+            <w:pPr>
+              <w:rPr>
+                <w:rFonts w:ascii="Courier New" w:hAnsi="Courier New" w:cs="Courier New"/>
+                <w:noProof/>
+                <w:color w:val="008000"/>
+              </w:rPr>
+            </w:pPr>
+          </w:p>
+          <w:p>
+            <w:pPr>
+              <w:rPr>
+                <w:rFonts w:ascii="Courier New" w:hAnsi="Courier New" w:cs="Courier New"/>
+                <w:noProof/>
+                <w:color w:val="008000"/>
+              </w:rPr>
+            </w:pPr>
+            <w:r>
+              <w:rPr>
+                <w:rFonts w:ascii="Courier New" w:hAnsi="Courier New" w:cs="Courier New"/>
+                <w:noProof/>
+                <w:color w:val="008000"/>
+              </w:rPr>
+              <w:t>--************</w:t>
+            </w:r>
+          </w:p>
+          <w:p>
+            <w:pPr>
+              <w:rPr>
+                <w:rFonts w:ascii="Courier New" w:hAnsi="Courier New" w:cs="Courier New"/>
+                <w:noProof/>
+                <w:color w:val="008000"/>
+              </w:rPr>
+            </w:pPr>
+          </w:p>
+          <w:p>
+            <w:pPr>
+              <w:rPr>
+                <w:rFonts w:ascii="Courier New" w:hAnsi="Courier New" w:cs="Courier New"/>
+                <w:noProof/>
+                <w:color w:val="008000"/>
+              </w:rPr>
+            </w:pPr>
+          </w:p>
+          <w:p>
+            <w:pPr>
+              <w:rPr>
+                <w:rFonts w:ascii="Courier New" w:hAnsi="Courier New" w:cs="Courier New"/>
+                <w:noProof/>
+                <w:color w:val="008000"/>
+              </w:rPr>
+            </w:pPr>
+          </w:p>
+          <w:p>
+            <w:pPr>
+              <w:rPr>
+                <w:rFonts w:ascii="Courier New" w:hAnsi="Courier New" w:cs="Courier New"/>
+                <w:noProof/>
+                <w:color w:val="008000"/>
+              </w:rPr>
+            </w:pPr>
+            <w:r>
+              <w:rPr>
+                <w:rFonts w:ascii="Courier New" w:hAnsi="Courier New" w:cs="Courier New"/>
+                <w:noProof/>
+                <w:color w:val="008000"/>
+              </w:rPr>
+              <w:t>--************</w:t>
+            </w:r>
+          </w:p>
+          <w:p>
+            <w:pPr>
+              <w:rPr>
+                <w:rFonts w:ascii="Courier New" w:hAnsi="Courier New" w:cs="Courier New"/>
+                <w:noProof/>
+                <w:color w:val="008000"/>
+              </w:rPr>
+            </w:pPr>
+          </w:p>
+          <w:p>
+            <w:pPr>
+              <w:rPr>
+                <w:rFonts w:ascii="Courier New" w:hAnsi="Courier New" w:cs="Courier New"/>
+                <w:noProof/>
+                <w:color w:val="008000"/>
+              </w:rPr>
+            </w:pPr>
+          </w:p>
+          <w:p>
+            <w:pPr>
+              <w:overflowPunct/>
+              <w:textAlignment w:val="auto"/>
+              <w:rPr>
+                <w:rFonts w:ascii="Courier New" w:hAnsi="Courier New" w:cs="Courier New"/>
+                <w:noProof/>
+                <w:color w:val="808080"/>
+              </w:rPr>
+            </w:pPr>
+            <w:r>
+              <w:rPr>
+                <w:rFonts w:ascii="Courier New" w:hAnsi="Courier New" w:cs="Courier New"/>
+                <w:noProof/>
+                <w:color w:val="0000FF"/>
+              </w:rPr>
+              <w:t>SELECT</w:t>
+            </w:r>
+            <w:r>
+              <w:rPr>
+                <w:rFonts w:ascii="Courier New" w:hAnsi="Courier New" w:cs="Courier New"/>
+                <w:noProof/>
+              </w:rPr>
+              <w:t xml:space="preserve"> </w:t>
+            </w:r>
+            <w:r>
+              <w:rPr>
+                <w:rFonts w:ascii="Courier New" w:hAnsi="Courier New" w:cs="Courier New"/>
+                <w:noProof/>
+                <w:color w:val="808080"/>
+              </w:rPr>
+              <w:t>*</w:t>
+            </w:r>
+            <w:r>
+              <w:rPr>
+                <w:rFonts w:ascii="Courier New" w:hAnsi="Courier New" w:cs="Courier New"/>
+                <w:noProof/>
+              </w:rPr>
+              <w:t xml:space="preserve"> </w:t>
+            </w:r>
+            <w:r>
+              <w:rPr>
+                <w:rFonts w:ascii="Courier New" w:hAnsi="Courier New" w:cs="Courier New"/>
+                <w:noProof/>
+                <w:color w:val="0000FF"/>
+              </w:rPr>
+              <w:t>FROM</w:t>
+            </w:r>
+            <w:r>
+              <w:rPr>
+                <w:rFonts w:ascii="Courier New" w:hAnsi="Courier New" w:cs="Courier New"/>
+                <w:noProof/>
+              </w:rPr>
+              <w:t xml:space="preserve"> [EC]</w:t>
+            </w:r>
+            <w:r>
+              <w:rPr>
+                <w:rFonts w:ascii="Courier New" w:hAnsi="Courier New" w:cs="Courier New"/>
+                <w:noProof/>
+                <w:color w:val="808080"/>
+              </w:rPr>
+              <w:t>.</w:t>
+            </w:r>
+            <w:r>
+              <w:rPr>
+                <w:rFonts w:ascii="Courier New" w:hAnsi="Courier New" w:cs="Courier New"/>
+                <w:noProof/>
+              </w:rPr>
+              <w:t>[fn_NPNQualityRecs]</w:t>
+            </w:r>
+            <w:r>
+              <w:rPr>
+                <w:rFonts w:ascii="Courier New" w:hAnsi="Courier New" w:cs="Courier New"/>
+                <w:noProof/>
+                <w:color w:val="0000FF"/>
+              </w:rPr>
+              <w:t xml:space="preserve"> </w:t>
+            </w:r>
+            <w:r>
+              <w:rPr>
+                <w:rFonts w:ascii="Courier New" w:hAnsi="Courier New" w:cs="Courier New"/>
+                <w:noProof/>
+                <w:color w:val="808080"/>
+              </w:rPr>
+              <w:t>(</w:t>
+            </w:r>
+            <w:r>
+              <w:rPr>
+                <w:rFonts w:ascii="Courier New" w:hAnsi="Courier New" w:cs="Courier New"/>
+                <w:noProof/>
+              </w:rPr>
+              <w:t>20170219</w:t>
+            </w:r>
+            <w:r>
+              <w:rPr>
+                <w:rFonts w:ascii="Courier New" w:hAnsi="Courier New" w:cs="Courier New"/>
+                <w:noProof/>
+                <w:color w:val="808080"/>
+              </w:rPr>
+              <w:t>,</w:t>
+            </w:r>
+            <w:r>
+              <w:rPr>
+                <w:rFonts w:ascii="Courier New" w:hAnsi="Courier New" w:cs="Courier New"/>
+                <w:noProof/>
+              </w:rPr>
+              <w:t>20170225</w:t>
+            </w:r>
+            <w:r>
+              <w:rPr>
+                <w:rFonts w:ascii="Courier New" w:hAnsi="Courier New" w:cs="Courier New"/>
+                <w:noProof/>
+                <w:color w:val="808080"/>
+              </w:rPr>
+              <w:t>)</w:t>
+            </w:r>
+          </w:p>
+          <w:p>
+            <w:pPr>
+              <w:overflowPunct/>
+              <w:textAlignment w:val="auto"/>
+              <w:rPr>
+                <w:rFonts w:ascii="Courier New" w:hAnsi="Courier New" w:cs="Courier New"/>
+                <w:noProof/>
+                <w:color w:val="0000FF"/>
+              </w:rPr>
+            </w:pPr>
+            <w:r>
+              <w:rPr>
+                <w:rFonts w:ascii="Courier New" w:hAnsi="Courier New" w:cs="Courier New"/>
+                <w:noProof/>
+                <w:color w:val="0000FF"/>
+              </w:rPr>
+              <w:t>GO</w:t>
+            </w:r>
+          </w:p>
+          <w:p/>
+          <w:p>
+            <w:pPr>
+              <w:rPr>
+                <w:rFonts w:ascii="Courier New" w:hAnsi="Courier New" w:cs="Courier New"/>
+                <w:noProof/>
+                <w:color w:val="008000"/>
+              </w:rPr>
+            </w:pPr>
+            <w:r>
+              <w:rPr>
+                <w:rFonts w:ascii="Courier New" w:hAnsi="Courier New" w:cs="Courier New"/>
+                <w:noProof/>
+                <w:color w:val="008000"/>
+              </w:rPr>
+              <w:t>--************</w:t>
+            </w:r>
+          </w:p>
+          <w:p>
+            <w:pPr>
+              <w:rPr>
+                <w:rFonts w:ascii="Courier New" w:hAnsi="Courier New" w:cs="Courier New"/>
+                <w:noProof/>
+                <w:color w:val="008000"/>
+              </w:rPr>
+            </w:pPr>
+            <w:r>
+              <w:rPr>
+                <w:rFonts w:ascii="Courier New" w:hAnsi="Courier New" w:cs="Courier New"/>
+                <w:noProof/>
+                <w:color w:val="0000FF"/>
+              </w:rPr>
+              <w:t>SELECT</w:t>
+            </w:r>
+            <w:r>
+              <w:rPr>
+                <w:rFonts w:ascii="Courier New" w:hAnsi="Courier New" w:cs="Courier New"/>
+                <w:noProof/>
+              </w:rPr>
+              <w:t xml:space="preserve"> </w:t>
+            </w:r>
+            <w:r>
+              <w:rPr>
+                <w:rFonts w:ascii="Courier New" w:hAnsi="Courier New" w:cs="Courier New"/>
+                <w:noProof/>
+                <w:color w:val="808080"/>
+              </w:rPr>
+              <w:t>*</w:t>
+            </w:r>
+            <w:r>
+              <w:rPr>
+                <w:rFonts w:ascii="Courier New" w:hAnsi="Courier New" w:cs="Courier New"/>
+                <w:noProof/>
+              </w:rPr>
+              <w:t xml:space="preserve"> </w:t>
+            </w:r>
+            <w:r>
+              <w:rPr>
+                <w:rFonts w:ascii="Courier New" w:hAnsi="Courier New" w:cs="Courier New"/>
+                <w:noProof/>
+                <w:color w:val="0000FF"/>
+              </w:rPr>
+              <w:t>FROM</w:t>
+            </w:r>
+            <w:r>
+              <w:rPr>
+                <w:rFonts w:ascii="Courier New" w:hAnsi="Courier New" w:cs="Courier New"/>
+                <w:noProof/>
+                <w:color w:val="0000FF"/>
+              </w:rPr>
+              <w:t xml:space="preserve"> </w:t>
+            </w:r>
+            <w:r>
+              <w:rPr>
+                <w:rFonts w:ascii="Courier New" w:hAnsi="Courier New" w:cs="Courier New"/>
+                <w:noProof/>
+              </w:rPr>
+              <w:t>[eCoachingDev]</w:t>
+            </w:r>
+            <w:r>
+              <w:rPr>
+                <w:rFonts w:ascii="Courier New" w:hAnsi="Courier New" w:cs="Courier New"/>
+                <w:noProof/>
+                <w:color w:val="808080"/>
+              </w:rPr>
+              <w:t>.</w:t>
+            </w:r>
+            <w:r>
+              <w:rPr>
+                <w:rFonts w:ascii="Courier New" w:hAnsi="Courier New" w:cs="Courier New"/>
+                <w:noProof/>
+              </w:rPr>
+              <w:t>[EC]</w:t>
+            </w:r>
+            <w:r>
+              <w:rPr>
+                <w:rFonts w:ascii="Courier New" w:hAnsi="Courier New" w:cs="Courier New"/>
+                <w:noProof/>
+                <w:color w:val="808080"/>
+              </w:rPr>
+              <w:t>.</w:t>
+            </w:r>
+            <w:r>
+              <w:rPr>
+                <w:rFonts w:ascii="Courier New" w:hAnsi="Courier New" w:cs="Courier New"/>
+                <w:noProof/>
+              </w:rPr>
+              <w:t>[Quality_Coaching_Stage]</w:t>
+            </w:r>
+          </w:p>
+          <w:p>
+            <w:pPr>
+              <w:rPr>
+                <w:rFonts w:ascii="Courier New" w:hAnsi="Courier New" w:cs="Courier New"/>
+                <w:noProof/>
+                <w:color w:val="008000"/>
+              </w:rPr>
+            </w:pPr>
+          </w:p>
+          <w:p>
+            <w:pPr>
+              <w:rPr>
+                <w:rFonts w:ascii="Courier New" w:hAnsi="Courier New" w:cs="Courier New"/>
+                <w:noProof/>
+                <w:color w:val="008000"/>
+              </w:rPr>
+            </w:pPr>
+            <w:r>
+              <w:rPr>
+                <w:rFonts w:ascii="Courier New" w:hAnsi="Courier New" w:cs="Courier New"/>
+                <w:noProof/>
+                <w:color w:val="008000"/>
+              </w:rPr>
+              <w:t>--************</w:t>
+            </w:r>
+          </w:p>
+          <w:p>
+            <w:pPr>
+              <w:rPr>
+                <w:rFonts w:ascii="Courier New" w:hAnsi="Courier New" w:cs="Courier New"/>
+                <w:noProof/>
+                <w:color w:val="008000"/>
+              </w:rPr>
+            </w:pPr>
+          </w:p>
+          <w:p/>
+          <w:p>
+            <w:pPr>
+              <w:overflowPunct/>
+              <w:textAlignment w:val="auto"/>
+              <w:rPr>
+                <w:rFonts w:ascii="Courier New" w:hAnsi="Courier New" w:cs="Courier New"/>
+                <w:noProof/>
+              </w:rPr>
+            </w:pPr>
+            <w:r>
+              <w:rPr>
+                <w:rFonts w:ascii="Courier New" w:hAnsi="Courier New" w:cs="Courier New"/>
+                <w:noProof/>
+                <w:color w:val="0000FF"/>
+              </w:rPr>
+              <w:t>USE</w:t>
+            </w:r>
+            <w:r>
+              <w:rPr>
+                <w:rFonts w:ascii="Courier New" w:hAnsi="Courier New" w:cs="Courier New"/>
+                <w:noProof/>
+              </w:rPr>
+              <w:t xml:space="preserve"> [eCoachingDev]</w:t>
+            </w:r>
+          </w:p>
+          <w:p>
+            <w:pPr>
+              <w:overflowPunct/>
+              <w:textAlignment w:val="auto"/>
+              <w:rPr>
+                <w:rFonts w:ascii="Courier New" w:hAnsi="Courier New" w:cs="Courier New"/>
+                <w:noProof/>
+                <w:color w:val="0000FF"/>
+              </w:rPr>
+            </w:pPr>
+            <w:r>
+              <w:rPr>
+                <w:rFonts w:ascii="Courier New" w:hAnsi="Courier New" w:cs="Courier New"/>
+                <w:noProof/>
+                <w:color w:val="0000FF"/>
+              </w:rPr>
+              <w:t>GO</w:t>
+            </w:r>
+          </w:p>
+          <w:p>
+            <w:pPr>
+              <w:overflowPunct/>
+              <w:textAlignment w:val="auto"/>
+              <w:rPr>
+                <w:rFonts w:ascii="Courier New" w:hAnsi="Courier New" w:cs="Courier New"/>
+                <w:noProof/>
+                <w:color w:val="0000FF"/>
+              </w:rPr>
+            </w:pPr>
+          </w:p>
+          <w:p>
+            <w:pPr>
+              <w:overflowPunct/>
+              <w:textAlignment w:val="auto"/>
+              <w:rPr>
+                <w:rFonts w:ascii="Courier New" w:hAnsi="Courier New" w:cs="Courier New"/>
+                <w:noProof/>
                 <w:color w:val="0000FF"/>
               </w:rPr>
             </w:pPr>
@@ -12689,7 +14348,6 @@
                 <w:noProof/>
                 <w:color w:val="0000FF"/>
               </w:rPr>
-              <w:lastRenderedPageBreak/>
               <w:t>SELECT</w:t>
             </w:r>
             <w:r>
@@ -12876,15 +14534,310 @@
               <w:rPr>
                 <w:rFonts w:ascii="Courier New" w:hAnsi="Courier New" w:cs="Courier New"/>
                 <w:noProof/>
+                <w:color w:val="FF0000"/>
+              </w:rPr>
+            </w:pPr>
+            <w:r>
+              <w:rPr>
+                <w:rFonts w:ascii="Courier New" w:hAnsi="Courier New" w:cs="Courier New"/>
+                <w:noProof/>
                 <w:color w:val="0000FF"/>
               </w:rPr>
-            </w:pPr>
-            <w:r>
+              <w:t>where</w:t>
+            </w:r>
+            <w:r>
+              <w:rPr>
+                <w:rFonts w:ascii="Courier New" w:hAnsi="Courier New" w:cs="Courier New"/>
+                <w:noProof/>
+              </w:rPr>
+              <w:t xml:space="preserve"> strReportCode </w:t>
+            </w:r>
+            <w:r>
+              <w:rPr>
+                <w:rFonts w:ascii="Courier New" w:hAnsi="Courier New" w:cs="Courier New"/>
+                <w:noProof/>
+                <w:color w:val="808080"/>
+              </w:rPr>
+              <w:t>=</w:t>
+            </w:r>
+            <w:r>
+              <w:rPr>
+                <w:rFonts w:ascii="Courier New" w:hAnsi="Courier New" w:cs="Courier New"/>
+                <w:noProof/>
+              </w:rPr>
+              <w:t xml:space="preserve"> </w:t>
+            </w:r>
+            <w:r>
+              <w:rPr>
+                <w:rFonts w:ascii="Courier New" w:hAnsi="Courier New" w:cs="Courier New"/>
+                <w:noProof/>
+                <w:color w:val="FF0000"/>
+              </w:rPr>
+              <w:t>'NPN20170228'</w:t>
+            </w:r>
+          </w:p>
+          <w:p>
+            <w:pPr>
+              <w:overflowPunct/>
+              <w:textAlignment w:val="auto"/>
+              <w:rPr>
+                <w:rFonts w:ascii="Courier New" w:hAnsi="Courier New" w:cs="Courier New"/>
+                <w:noProof/>
+                <w:color w:val="FF0000"/>
+              </w:rPr>
+            </w:pPr>
+          </w:p>
+          <w:p/>
+          <w:p>
+            <w:pPr>
+              <w:rPr>
+                <w:rFonts w:ascii="Courier New" w:hAnsi="Courier New" w:cs="Courier New"/>
+                <w:noProof/>
+                <w:color w:val="008000"/>
+              </w:rPr>
+            </w:pPr>
+            <w:r>
+              <w:rPr>
+                <w:rFonts w:ascii="Courier New" w:hAnsi="Courier New" w:cs="Courier New"/>
+                <w:noProof/>
+                <w:color w:val="008000"/>
+              </w:rPr>
+              <w:t>--************</w:t>
+            </w:r>
+          </w:p>
+          <w:p>
+            <w:pPr>
+              <w:overflowPunct/>
+              <w:textAlignment w:val="auto"/>
               <w:rPr>
                 <w:rFonts w:ascii="Courier New" w:hAnsi="Courier New" w:cs="Courier New"/>
                 <w:noProof/>
                 <w:color w:val="0000FF"/>
               </w:rPr>
+            </w:pPr>
+          </w:p>
+          <w:p>
+            <w:pPr>
+              <w:overflowPunct/>
+              <w:textAlignment w:val="auto"/>
+              <w:rPr>
+                <w:rFonts w:ascii="Courier New" w:hAnsi="Courier New" w:cs="Courier New"/>
+                <w:noProof/>
+                <w:color w:val="0000FF"/>
+              </w:rPr>
+            </w:pPr>
+          </w:p>
+          <w:p>
+            <w:pPr>
+              <w:overflowPunct/>
+              <w:textAlignment w:val="auto"/>
+              <w:rPr>
+                <w:rFonts w:ascii="Courier New" w:hAnsi="Courier New" w:cs="Courier New"/>
+                <w:noProof/>
+                <w:color w:val="808080"/>
+              </w:rPr>
+            </w:pPr>
+            <w:r>
+              <w:rPr>
+                <w:rFonts w:ascii="Courier New" w:hAnsi="Courier New" w:cs="Courier New"/>
+                <w:noProof/>
+                <w:color w:val="0000FF"/>
+              </w:rPr>
+              <w:t>SELECT</w:t>
+            </w:r>
+            <w:r>
+              <w:rPr>
+                <w:rFonts w:ascii="Courier New" w:hAnsi="Courier New" w:cs="Courier New"/>
+                <w:noProof/>
+              </w:rPr>
+              <w:t xml:space="preserve"> CLR</w:t>
+            </w:r>
+            <w:r>
+              <w:rPr>
+                <w:rFonts w:ascii="Courier New" w:hAnsi="Courier New" w:cs="Courier New"/>
+                <w:noProof/>
+                <w:color w:val="808080"/>
+              </w:rPr>
+              <w:t>.*</w:t>
+            </w:r>
+          </w:p>
+          <w:p>
+            <w:pPr>
+              <w:overflowPunct/>
+              <w:textAlignment w:val="auto"/>
+              <w:rPr>
+                <w:rFonts w:ascii="Courier New" w:hAnsi="Courier New" w:cs="Courier New"/>
+                <w:noProof/>
+              </w:rPr>
+            </w:pPr>
+            <w:r>
+              <w:rPr>
+                <w:rFonts w:ascii="Courier New" w:hAnsi="Courier New" w:cs="Courier New"/>
+                <w:noProof/>
+              </w:rPr>
+              <w:t xml:space="preserve">  </w:t>
+            </w:r>
+            <w:r>
+              <w:rPr>
+                <w:rFonts w:ascii="Courier New" w:hAnsi="Courier New" w:cs="Courier New"/>
+                <w:noProof/>
+                <w:color w:val="0000FF"/>
+              </w:rPr>
+              <w:t>FROM</w:t>
+            </w:r>
+            <w:r>
+              <w:rPr>
+                <w:rFonts w:ascii="Courier New" w:hAnsi="Courier New" w:cs="Courier New"/>
+                <w:noProof/>
+              </w:rPr>
+              <w:t xml:space="preserve"> [EC]</w:t>
+            </w:r>
+            <w:r>
+              <w:rPr>
+                <w:rFonts w:ascii="Courier New" w:hAnsi="Courier New" w:cs="Courier New"/>
+                <w:noProof/>
+                <w:color w:val="808080"/>
+              </w:rPr>
+              <w:t>.</w:t>
+            </w:r>
+            <w:r>
+              <w:rPr>
+                <w:rFonts w:ascii="Courier New" w:hAnsi="Courier New" w:cs="Courier New"/>
+                <w:noProof/>
+              </w:rPr>
+              <w:t xml:space="preserve">[Coaching_Log]CL </w:t>
+            </w:r>
+            <w:r>
+              <w:rPr>
+                <w:rFonts w:ascii="Courier New" w:hAnsi="Courier New" w:cs="Courier New"/>
+                <w:noProof/>
+                <w:color w:val="808080"/>
+              </w:rPr>
+              <w:t>JOIN</w:t>
+            </w:r>
+            <w:r>
+              <w:rPr>
+                <w:rFonts w:ascii="Courier New" w:hAnsi="Courier New" w:cs="Courier New"/>
+                <w:noProof/>
+              </w:rPr>
+              <w:t xml:space="preserve"> [EC]</w:t>
+            </w:r>
+            <w:r>
+              <w:rPr>
+                <w:rFonts w:ascii="Courier New" w:hAnsi="Courier New" w:cs="Courier New"/>
+                <w:noProof/>
+                <w:color w:val="808080"/>
+              </w:rPr>
+              <w:t>.</w:t>
+            </w:r>
+            <w:r>
+              <w:rPr>
+                <w:rFonts w:ascii="Courier New" w:hAnsi="Courier New" w:cs="Courier New"/>
+                <w:noProof/>
+              </w:rPr>
+              <w:t>[Coaching_Log_Reason]CLR</w:t>
+            </w:r>
+          </w:p>
+          <w:p>
+            <w:pPr>
+              <w:overflowPunct/>
+              <w:textAlignment w:val="auto"/>
+              <w:rPr>
+                <w:rFonts w:ascii="Courier New" w:hAnsi="Courier New" w:cs="Courier New"/>
+                <w:noProof/>
+              </w:rPr>
+            </w:pPr>
+            <w:r>
+              <w:rPr>
+                <w:rFonts w:ascii="Courier New" w:hAnsi="Courier New" w:cs="Courier New"/>
+                <w:noProof/>
+              </w:rPr>
+              <w:t xml:space="preserve">  </w:t>
+            </w:r>
+            <w:r>
+              <w:rPr>
+                <w:rFonts w:ascii="Courier New" w:hAnsi="Courier New" w:cs="Courier New"/>
+                <w:noProof/>
+                <w:color w:val="0000FF"/>
+              </w:rPr>
+              <w:t>ON</w:t>
+            </w:r>
+            <w:r>
+              <w:rPr>
+                <w:rFonts w:ascii="Courier New" w:hAnsi="Courier New" w:cs="Courier New"/>
+                <w:noProof/>
+              </w:rPr>
+              <w:t xml:space="preserve"> CL</w:t>
+            </w:r>
+            <w:r>
+              <w:rPr>
+                <w:rFonts w:ascii="Courier New" w:hAnsi="Courier New" w:cs="Courier New"/>
+                <w:noProof/>
+                <w:color w:val="808080"/>
+              </w:rPr>
+              <w:t>.</w:t>
+            </w:r>
+            <w:r>
+              <w:rPr>
+                <w:rFonts w:ascii="Courier New" w:hAnsi="Courier New" w:cs="Courier New"/>
+                <w:noProof/>
+              </w:rPr>
+              <w:t xml:space="preserve">CoachingID </w:t>
+            </w:r>
+            <w:r>
+              <w:rPr>
+                <w:rFonts w:ascii="Courier New" w:hAnsi="Courier New" w:cs="Courier New"/>
+                <w:noProof/>
+                <w:color w:val="808080"/>
+              </w:rPr>
+              <w:t>=</w:t>
+            </w:r>
+            <w:r>
+              <w:rPr>
+                <w:rFonts w:ascii="Courier New" w:hAnsi="Courier New" w:cs="Courier New"/>
+                <w:noProof/>
+              </w:rPr>
+              <w:t xml:space="preserve"> CLR</w:t>
+            </w:r>
+            <w:r>
+              <w:rPr>
+                <w:rFonts w:ascii="Courier New" w:hAnsi="Courier New" w:cs="Courier New"/>
+                <w:noProof/>
+                <w:color w:val="808080"/>
+              </w:rPr>
+              <w:t>.</w:t>
+            </w:r>
+            <w:r>
+              <w:rPr>
+                <w:rFonts w:ascii="Courier New" w:hAnsi="Courier New" w:cs="Courier New"/>
+                <w:noProof/>
+              </w:rPr>
+              <w:t>CoachingID</w:t>
+            </w:r>
+          </w:p>
+          <w:p>
+            <w:pPr>
+              <w:overflowPunct/>
+              <w:textAlignment w:val="auto"/>
+              <w:rPr>
+                <w:rFonts w:ascii="Courier New" w:hAnsi="Courier New" w:cs="Courier New"/>
+                <w:noProof/>
+                <w:color w:val="FF0000"/>
+              </w:rPr>
+            </w:pPr>
+            <w:r>
+              <w:rPr>
+                <w:rFonts w:ascii="Courier New" w:hAnsi="Courier New" w:cs="Courier New"/>
+                <w:noProof/>
+              </w:rPr>
+              <w:t xml:space="preserve">  </w:t>
+            </w:r>
+            <w:r>
+              <w:rPr>
+                <w:rFonts w:ascii="Courier New" w:hAnsi="Courier New" w:cs="Courier New"/>
+                <w:noProof/>
+                <w:color w:val="0000FF"/>
+              </w:rPr>
               <w:t>where</w:t>
             </w:r>
             <w:r>
@@ -12915,7 +14868,309 @@
                 <w:noProof/>
                 <w:color w:val="FF0000"/>
               </w:rPr>
-              <w:t>'NPN20170228'</w:t>
+              <w:t>'NPN20170303'</w:t>
+            </w:r>
+          </w:p>
+          <w:p>
+            <w:pPr>
+              <w:overflowPunct/>
+              <w:textAlignment w:val="auto"/>
+              <w:rPr>
+                <w:rFonts w:ascii="Courier New" w:hAnsi="Courier New" w:cs="Courier New"/>
+                <w:noProof/>
+                <w:color w:val="0000FF"/>
+              </w:rPr>
+            </w:pPr>
+            <w:r>
+              <w:rPr>
+                <w:rFonts w:ascii="Courier New" w:hAnsi="Courier New" w:cs="Courier New"/>
+                <w:noProof/>
+                <w:color w:val="0000FF"/>
+              </w:rPr>
+              <w:t>GO</w:t>
+            </w:r>
+          </w:p>
+          <w:p>
+            <w:pPr>
+              <w:overflowPunct/>
+              <w:textAlignment w:val="auto"/>
+              <w:rPr>
+                <w:rFonts w:ascii="Courier New" w:hAnsi="Courier New" w:cs="Courier New"/>
+                <w:noProof/>
+                <w:color w:val="0000FF"/>
+              </w:rPr>
+            </w:pPr>
+          </w:p>
+          <w:p>
+            <w:pPr>
+              <w:rPr>
+                <w:rFonts w:ascii="Courier New" w:hAnsi="Courier New" w:cs="Courier New"/>
+                <w:noProof/>
+                <w:color w:val="008000"/>
+              </w:rPr>
+            </w:pPr>
+            <w:r>
+              <w:rPr>
+                <w:rFonts w:ascii="Courier New" w:hAnsi="Courier New" w:cs="Courier New"/>
+                <w:noProof/>
+                <w:color w:val="008000"/>
+              </w:rPr>
+              <w:t>--************</w:t>
+            </w:r>
+          </w:p>
+          <w:p>
+            <w:pPr>
+              <w:overflowPunct/>
+              <w:textAlignment w:val="auto"/>
+              <w:rPr>
+                <w:rFonts w:ascii="Courier New" w:hAnsi="Courier New" w:cs="Courier New"/>
+                <w:noProof/>
+              </w:rPr>
+            </w:pPr>
+            <w:r>
+              <w:rPr>
+                <w:rFonts w:ascii="Courier New" w:hAnsi="Courier New" w:cs="Courier New"/>
+                <w:noProof/>
+                <w:color w:val="0000FF"/>
+              </w:rPr>
+              <w:t>select</w:t>
+            </w:r>
+            <w:r>
+              <w:rPr>
+                <w:rFonts w:ascii="Courier New" w:hAnsi="Courier New" w:cs="Courier New"/>
+                <w:noProof/>
+              </w:rPr>
+              <w:t xml:space="preserve"> </w:t>
+            </w:r>
+            <w:r>
+              <w:rPr>
+                <w:rFonts w:ascii="Courier New" w:hAnsi="Courier New" w:cs="Courier New"/>
+                <w:noProof/>
+                <w:color w:val="808080"/>
+              </w:rPr>
+              <w:t>*</w:t>
+            </w:r>
+            <w:r>
+              <w:rPr>
+                <w:rFonts w:ascii="Courier New" w:hAnsi="Courier New" w:cs="Courier New"/>
+                <w:noProof/>
+              </w:rPr>
+              <w:t xml:space="preserve"> </w:t>
+            </w:r>
+            <w:r>
+              <w:rPr>
+                <w:rFonts w:ascii="Courier New" w:hAnsi="Courier New" w:cs="Courier New"/>
+                <w:noProof/>
+                <w:color w:val="0000FF"/>
+              </w:rPr>
+              <w:t>from</w:t>
+            </w:r>
+            <w:r>
+              <w:rPr>
+                <w:rFonts w:ascii="Courier New" w:hAnsi="Courier New" w:cs="Courier New"/>
+                <w:noProof/>
+              </w:rPr>
+              <w:t xml:space="preserve"> EC</w:t>
+            </w:r>
+            <w:r>
+              <w:rPr>
+                <w:rFonts w:ascii="Courier New" w:hAnsi="Courier New" w:cs="Courier New"/>
+                <w:noProof/>
+                <w:color w:val="808080"/>
+              </w:rPr>
+              <w:t>.</w:t>
+            </w:r>
+            <w:r>
+              <w:rPr>
+                <w:rFonts w:ascii="Courier New" w:hAnsi="Courier New" w:cs="Courier New"/>
+                <w:noProof/>
+              </w:rPr>
+              <w:t>Coaching_Log</w:t>
+            </w:r>
+          </w:p>
+          <w:p>
+            <w:pPr>
+              <w:overflowPunct/>
+              <w:textAlignment w:val="auto"/>
+              <w:rPr>
+                <w:rFonts w:ascii="Courier New" w:hAnsi="Courier New" w:cs="Courier New"/>
+                <w:noProof/>
+              </w:rPr>
+            </w:pPr>
+            <w:r>
+              <w:rPr>
+                <w:rFonts w:ascii="Courier New" w:hAnsi="Courier New" w:cs="Courier New"/>
+                <w:noProof/>
+                <w:color w:val="0000FF"/>
+              </w:rPr>
+              <w:t>where</w:t>
+            </w:r>
+            <w:r>
+              <w:rPr>
+                <w:rFonts w:ascii="Courier New" w:hAnsi="Courier New" w:cs="Courier New"/>
+                <w:noProof/>
+              </w:rPr>
+              <w:t xml:space="preserve"> CoachingID </w:t>
+            </w:r>
+            <w:r>
+              <w:rPr>
+                <w:rFonts w:ascii="Courier New" w:hAnsi="Courier New" w:cs="Courier New"/>
+                <w:noProof/>
+                <w:color w:val="808080"/>
+              </w:rPr>
+              <w:t>&gt;</w:t>
+            </w:r>
+            <w:r>
+              <w:rPr>
+                <w:rFonts w:ascii="Courier New" w:hAnsi="Courier New" w:cs="Courier New"/>
+                <w:noProof/>
+              </w:rPr>
+              <w:t xml:space="preserve"> 66779</w:t>
+            </w:r>
+          </w:p>
+          <w:p>
+            <w:pPr>
+              <w:overflowPunct/>
+              <w:textAlignment w:val="auto"/>
+              <w:rPr>
+                <w:rFonts w:ascii="Courier New" w:hAnsi="Courier New" w:cs="Courier New"/>
+                <w:noProof/>
+                <w:color w:val="0000FF"/>
+              </w:rPr>
+            </w:pPr>
+            <w:r>
+              <w:rPr>
+                <w:rFonts w:ascii="Courier New" w:hAnsi="Courier New" w:cs="Courier New"/>
+                <w:noProof/>
+                <w:color w:val="0000FF"/>
+              </w:rPr>
+              <w:t>order</w:t>
+            </w:r>
+            <w:r>
+              <w:rPr>
+                <w:rFonts w:ascii="Courier New" w:hAnsi="Courier New" w:cs="Courier New"/>
+                <w:noProof/>
+              </w:rPr>
+              <w:t xml:space="preserve"> </w:t>
+            </w:r>
+            <w:r>
+              <w:rPr>
+                <w:rFonts w:ascii="Courier New" w:hAnsi="Courier New" w:cs="Courier New"/>
+                <w:noProof/>
+                <w:color w:val="0000FF"/>
+              </w:rPr>
+              <w:t>by</w:t>
+            </w:r>
+            <w:r>
+              <w:rPr>
+                <w:rFonts w:ascii="Courier New" w:hAnsi="Courier New" w:cs="Courier New"/>
+                <w:noProof/>
+              </w:rPr>
+              <w:t xml:space="preserve"> CoachingID</w:t>
+            </w:r>
+          </w:p>
+          <w:p>
+            <w:pPr>
+              <w:overflowPunct/>
+              <w:textAlignment w:val="auto"/>
+              <w:rPr>
+                <w:rFonts w:ascii="Courier New" w:hAnsi="Courier New" w:cs="Courier New"/>
+                <w:noProof/>
+                <w:color w:val="0000FF"/>
+              </w:rPr>
+            </w:pPr>
+          </w:p>
+          <w:p>
+            <w:pPr>
+              <w:rPr>
+                <w:rFonts w:ascii="Courier New" w:hAnsi="Courier New" w:cs="Courier New"/>
+                <w:noProof/>
+                <w:color w:val="008000"/>
+              </w:rPr>
+            </w:pPr>
+            <w:r>
+              <w:rPr>
+                <w:rFonts w:ascii="Courier New" w:hAnsi="Courier New" w:cs="Courier New"/>
+                <w:noProof/>
+                <w:color w:val="008000"/>
+              </w:rPr>
+              <w:t>--************</w:t>
+            </w:r>
+          </w:p>
+          <w:p>
+            <w:pPr>
+              <w:overflowPunct/>
+              <w:textAlignment w:val="auto"/>
+              <w:rPr>
+                <w:rFonts w:ascii="Courier New" w:hAnsi="Courier New" w:cs="Courier New"/>
+                <w:noProof/>
+                <w:color w:val="008000"/>
+              </w:rPr>
+            </w:pPr>
+            <w:r>
+              <w:rPr>
+                <w:rFonts w:ascii="Courier New" w:hAnsi="Courier New" w:cs="Courier New"/>
+                <w:noProof/>
+                <w:color w:val="008000"/>
+              </w:rPr>
+              <w:t>--update EC.Coaching_Log</w:t>
+            </w:r>
+          </w:p>
+          <w:p>
+            <w:pPr>
+              <w:overflowPunct/>
+              <w:textAlignment w:val="auto"/>
+              <w:rPr>
+                <w:rFonts w:ascii="Courier New" w:hAnsi="Courier New" w:cs="Courier New"/>
+                <w:noProof/>
+                <w:color w:val="008000"/>
+              </w:rPr>
+            </w:pPr>
+            <w:r>
+              <w:rPr>
+                <w:rFonts w:ascii="Courier New" w:hAnsi="Courier New" w:cs="Courier New"/>
+                <w:noProof/>
+                <w:color w:val="008000"/>
+              </w:rPr>
+              <w:t>--set EmailSent = 1</w:t>
+            </w:r>
+          </w:p>
+          <w:p>
+            <w:pPr>
+              <w:overflowPunct/>
+              <w:textAlignment w:val="auto"/>
+              <w:rPr>
+                <w:rFonts w:ascii="Courier New" w:hAnsi="Courier New" w:cs="Courier New"/>
+                <w:noProof/>
+                <w:color w:val="008000"/>
+              </w:rPr>
+            </w:pPr>
+            <w:r>
+              <w:rPr>
+                <w:rFonts w:ascii="Courier New" w:hAnsi="Courier New" w:cs="Courier New"/>
+                <w:noProof/>
+                <w:color w:val="008000"/>
+              </w:rPr>
+              <w:t>--where strReportCode is not null</w:t>
+            </w:r>
+          </w:p>
+          <w:p>
+            <w:pPr>
+              <w:overflowPunct/>
+              <w:textAlignment w:val="auto"/>
+              <w:rPr>
+                <w:rFonts w:ascii="Courier New" w:hAnsi="Courier New" w:cs="Courier New"/>
+                <w:noProof/>
+                <w:color w:val="0000FF"/>
+              </w:rPr>
+            </w:pPr>
+            <w:r>
+              <w:rPr>
+                <w:rFonts w:ascii="Courier New" w:hAnsi="Courier New" w:cs="Courier New"/>
+                <w:noProof/>
+                <w:color w:val="008000"/>
+              </w:rPr>
+              <w:t>--and EmailSent = 0</w:t>
             </w:r>
           </w:p>
           <w:p/>
@@ -13246,6 +15501,7 @@
                 <w:rFonts w:asciiTheme="minorHAnsi" w:hAnsiTheme="minorHAnsi"/>
                 <w:bCs/>
               </w:rPr>
+              <w:lastRenderedPageBreak/>
               <w:t>7.2</w:t>
             </w:r>
           </w:p>
@@ -13266,7 +15522,23 @@
           </w:tcPr>
           <w:p>
             <w:r>
-              <w:t>Additional NPN logs should not be created for same verint ID (only one NPN log per eligible Verint ID)</w:t>
+              <w:t xml:space="preserve">Additional NPN logs should not be created for same </w:t>
+            </w:r>
+            <w:proofErr w:type="spellStart"/>
+            <w:r>
+              <w:t>verint</w:t>
+            </w:r>
+            <w:proofErr w:type="spellEnd"/>
+            <w:r>
+              <w:t xml:space="preserve"> ID (only one NPN log per eligible </w:t>
+            </w:r>
+            <w:proofErr w:type="spellStart"/>
+            <w:r>
+              <w:t>Verint</w:t>
+            </w:r>
+            <w:proofErr w:type="spellEnd"/>
+            <w:r>
+              <w:t xml:space="preserve"> ID)</w:t>
             </w:r>
           </w:p>
         </w:tc>
@@ -13594,7 +15866,15 @@
           </w:tcPr>
           <w:p>
             <w:r>
-              <w:t>Run on non Monday or day other than specified</w:t>
+              <w:t xml:space="preserve">Run on </w:t>
+            </w:r>
+            <w:proofErr w:type="spellStart"/>
+            <w:r>
+              <w:t>non Monday</w:t>
+            </w:r>
+            <w:proofErr w:type="spellEnd"/>
+            <w:r>
+              <w:t xml:space="preserve"> or day other than specified</w:t>
             </w:r>
           </w:p>
         </w:tc>
@@ -13740,7 +16020,6 @@
                 <w:rFonts w:asciiTheme="minorHAnsi" w:hAnsiTheme="minorHAnsi"/>
                 <w:bCs/>
               </w:rPr>
-              <w:lastRenderedPageBreak/>
               <w:t>7.4</w:t>
             </w:r>
           </w:p>
@@ -13753,11 +16032,16 @@
             <w:r>
               <w:t xml:space="preserve">Run on </w:t>
             </w:r>
+            <w:proofErr w:type="spellStart"/>
             <w:r>
               <w:t xml:space="preserve">non </w:t>
             </w:r>
             <w:r>
-              <w:t xml:space="preserve">Monday </w:t>
+              <w:t>Monday</w:t>
+            </w:r>
+            <w:proofErr w:type="spellEnd"/>
+            <w:r>
+              <w:t xml:space="preserve"> </w:t>
             </w:r>
             <w:r>
               <w:t xml:space="preserve">and </w:t>
@@ -14175,6 +16459,7 @@
                 <w:rFonts w:asciiTheme="minorHAnsi" w:hAnsiTheme="minorHAnsi"/>
                 <w:bCs/>
               </w:rPr>
+              <w:lastRenderedPageBreak/>
               <w:t>7.5</w:t>
             </w:r>
           </w:p>
@@ -14398,8 +16683,13 @@
             <w:tcW w:w="4500" w:type="dxa"/>
           </w:tcPr>
           <w:p>
-            <w:r>
-              <w:t>Iqs log</w:t>
+            <w:proofErr w:type="spellStart"/>
+            <w:r>
+              <w:t>Iqs</w:t>
+            </w:r>
+            <w:proofErr w:type="spellEnd"/>
+            <w:r>
+              <w:t xml:space="preserve"> log</w:t>
             </w:r>
           </w:p>
         </w:tc>
@@ -14463,8 +16753,13 @@
             <w:tcW w:w="4500" w:type="dxa"/>
           </w:tcPr>
           <w:p>
-            <w:r>
-              <w:t>Iqs log</w:t>
+            <w:proofErr w:type="spellStart"/>
+            <w:r>
+              <w:t>Iqs</w:t>
+            </w:r>
+            <w:proofErr w:type="spellEnd"/>
+            <w:r>
+              <w:t xml:space="preserve"> log</w:t>
             </w:r>
           </w:p>
         </w:tc>
@@ -14529,13 +16824,34 @@
           </w:tcPr>
           <w:p>
             <w:r>
-              <w:t xml:space="preserve">Lokked up based on </w:t>
-            </w:r>
-            <w:r>
-              <w:t>#NPNFFM</w:t>
-            </w:r>
-            <w:r>
-              <w:t>n from iqs log</w:t>
+              <w:t>Look</w:t>
+            </w:r>
+            <w:bookmarkStart w:id="23" w:name="_GoBack"/>
+            <w:bookmarkEnd w:id="23"/>
+            <w:r>
+              <w:t xml:space="preserve">ed up based on </w:t>
+            </w:r>
+            <w:r>
+              <w:t>#</w:t>
+            </w:r>
+            <w:proofErr w:type="spellStart"/>
+            <w:r>
+              <w:t>NPNFFM</w:t>
+            </w:r>
+            <w:r>
+              <w:t>n</w:t>
+            </w:r>
+            <w:proofErr w:type="spellEnd"/>
+            <w:r>
+              <w:t xml:space="preserve"> from </w:t>
+            </w:r>
+            <w:proofErr w:type="spellStart"/>
+            <w:r>
+              <w:t>iqs</w:t>
+            </w:r>
+            <w:proofErr w:type="spellEnd"/>
+            <w:r>
+              <w:t xml:space="preserve"> log</w:t>
             </w:r>
           </w:p>
         </w:tc>
@@ -14654,8 +16970,13 @@
             <w:tcW w:w="3960" w:type="dxa"/>
           </w:tcPr>
           <w:p>
-            <w:r>
-              <w:t>Verint ID</w:t>
+            <w:proofErr w:type="spellStart"/>
+            <w:r>
+              <w:t>Verint</w:t>
+            </w:r>
+            <w:proofErr w:type="spellEnd"/>
+            <w:r>
+              <w:t xml:space="preserve"> ID</w:t>
             </w:r>
           </w:p>
         </w:tc>
@@ -14664,8 +16985,13 @@
             <w:tcW w:w="4500" w:type="dxa"/>
           </w:tcPr>
           <w:p>
-            <w:r>
-              <w:t>Iqs log</w:t>
+            <w:proofErr w:type="spellStart"/>
+            <w:r>
+              <w:t>Iqs</w:t>
+            </w:r>
+            <w:proofErr w:type="spellEnd"/>
+            <w:r>
+              <w:t xml:space="preserve"> log</w:t>
             </w:r>
           </w:p>
         </w:tc>
@@ -15089,7 +17415,6 @@
                 <w:rFonts w:asciiTheme="minorHAnsi" w:hAnsiTheme="minorHAnsi"/>
                 <w:bCs/>
               </w:rPr>
-              <w:lastRenderedPageBreak/>
               <w:t>7.6</w:t>
             </w:r>
           </w:p>
@@ -15293,7 +17618,15 @@
           </w:tcPr>
           <w:p>
             <w:r>
-              <w:t>Check coaching reason and subcoaching reason records for NPN</w:t>
+              <w:t xml:space="preserve">Check coaching reason and </w:t>
+            </w:r>
+            <w:proofErr w:type="spellStart"/>
+            <w:r>
+              <w:t>subcoaching</w:t>
+            </w:r>
+            <w:proofErr w:type="spellEnd"/>
+            <w:r>
+              <w:t xml:space="preserve"> reason records for NPN</w:t>
             </w:r>
           </w:p>
         </w:tc>
@@ -15395,19 +17728,74 @@
                 <w:bCs/>
               </w:rPr>
             </w:pPr>
+            <w:r>
+              <w:rPr>
+                <w:rFonts w:asciiTheme="minorHAnsi" w:hAnsiTheme="minorHAnsi"/>
+                <w:bCs/>
+              </w:rPr>
+              <w:t>7.8</w:t>
+            </w:r>
           </w:p>
         </w:tc>
         <w:tc>
           <w:tcPr>
             <w:tcW w:w="3960" w:type="dxa"/>
           </w:tcPr>
-          <w:p/>
+          <w:p>
+            <w:r>
+              <w:t xml:space="preserve">Have multiple </w:t>
+            </w:r>
+            <w:proofErr w:type="spellStart"/>
+            <w:r>
+              <w:t>iqs</w:t>
+            </w:r>
+            <w:proofErr w:type="spellEnd"/>
+            <w:r>
+              <w:t xml:space="preserve"> logs with same </w:t>
+            </w:r>
+            <w:proofErr w:type="spellStart"/>
+            <w:r>
+              <w:t>verint</w:t>
+            </w:r>
+            <w:proofErr w:type="spellEnd"/>
+            <w:r>
+              <w:t xml:space="preserve"> id</w:t>
+            </w:r>
+          </w:p>
         </w:tc>
         <w:tc>
           <w:tcPr>
             <w:tcW w:w="4500" w:type="dxa"/>
           </w:tcPr>
-          <w:p/>
+          <w:p>
+            <w:r>
+              <w:t xml:space="preserve">NPN log should only be created for source </w:t>
+            </w:r>
+            <w:proofErr w:type="spellStart"/>
+            <w:r>
+              <w:t>id</w:t>
+            </w:r>
+            <w:proofErr w:type="spellEnd"/>
+            <w:r>
+              <w:t xml:space="preserve"> 223 and non </w:t>
+            </w:r>
+            <w:proofErr w:type="spellStart"/>
+            <w:r>
+              <w:t>ppom</w:t>
+            </w:r>
+            <w:proofErr w:type="spellEnd"/>
+            <w:r>
+              <w:t xml:space="preserve"> </w:t>
+            </w:r>
+            <w:proofErr w:type="spellStart"/>
+            <w:r>
+              <w:t>iqs</w:t>
+            </w:r>
+            <w:proofErr w:type="spellEnd"/>
+            <w:r>
+              <w:t xml:space="preserve"> log </w:t>
+            </w:r>
+          </w:p>
         </w:tc>
         <w:tc>
           <w:tcPr>
@@ -15420,6 +17808,13 @@
                 <w:bCs/>
               </w:rPr>
             </w:pPr>
+            <w:r>
+              <w:rPr>
+                <w:rFonts w:asciiTheme="minorHAnsi" w:hAnsiTheme="minorHAnsi"/>
+                <w:bCs/>
+              </w:rPr>
+              <w:t>P</w:t>
+            </w:r>
           </w:p>
         </w:tc>
         <w:tc>
@@ -15457,10 +17852,7 @@
           <w:tcPr>
             <w:tcW w:w="3960" w:type="dxa"/>
           </w:tcPr>
-          <w:p>
-            <w:bookmarkStart w:id="23" w:name="_GoBack"/>
-            <w:bookmarkEnd w:id="23"/>
-          </w:p>
+          <w:p/>
         </w:tc>
         <w:tc>
           <w:tcPr>
@@ -15877,7 +18269,7 @@
         <w:sz w:val="18"/>
         <w:szCs w:val="18"/>
       </w:rPr>
-      <w:t>19</w:t>
+      <w:t>21</w:t>
     </w:r>
     <w:r>
       <w:rPr>
@@ -15926,7 +18318,7 @@
         <w:sz w:val="18"/>
         <w:szCs w:val="18"/>
       </w:rPr>
-      <w:t>20</w:t>
+      <w:t>21</w:t>
     </w:r>
     <w:r>
       <w:rPr>
@@ -23246,7 +25638,7 @@
 </file>
 
 <file path=customXml/itemProps1.xml><?xml version="1.0" encoding="utf-8"?>
-<ds:datastoreItem xmlns:ds="http://schemas.openxmlformats.org/officeDocument/2006/customXml" ds:itemID="{4BED2C80-55A7-4F7C-B24B-EB2F8DD6E9AB}">
+<ds:datastoreItem xmlns:ds="http://schemas.openxmlformats.org/officeDocument/2006/customXml" ds:itemID="{64714605-9FCE-499C-9F8F-6FB0FA2517D1}">
   <ds:schemaRefs>
     <ds:schemaRef ds:uri="http://schemas.openxmlformats.org/officeDocument/2006/bibliography"/>
   </ds:schemaRefs>

</xml_diff>